<commit_message>
Revised History and Rules of Chess Report
Committing revisions made to my History and Rules of Chess Report, based on the useful feedback given to me by my advisor to make my report better.
</commit_message>
<xml_diff>
--- a/Reports/History and Rules of Chess Report.docx
+++ b/Reports/History and Rules of Chess Report.docx
@@ -747,13 +747,330 @@
           <w:szCs w:val="36"/>
         </w:rPr>
         <w:lastRenderedPageBreak/>
-        <w:t xml:space="preserve">Brief </w:t>
-      </w:r>
-      <w:r>
+        <w:t>Abstract</w:t>
+      </w:r>
+    </w:p>
+    <w:p>
+      <w:pPr>
+        <w:rPr>
+          <w:rFonts w:ascii="Arial" w:hAnsi="Arial" w:cs="Arial"/>
+          <w:sz w:val="24"/>
+          <w:szCs w:val="24"/>
+        </w:rPr>
+      </w:pPr>
+    </w:p>
+    <w:p>
+      <w:pPr>
+        <w:rPr>
+          <w:rFonts w:ascii="Arial" w:hAnsi="Arial" w:cs="Arial"/>
+          <w:sz w:val="24"/>
+          <w:szCs w:val="24"/>
+        </w:rPr>
+      </w:pPr>
+      <w:r>
+        <w:rPr>
+          <w:rFonts w:ascii="Arial" w:hAnsi="Arial" w:cs="Arial"/>
+          <w:sz w:val="24"/>
+          <w:szCs w:val="24"/>
+        </w:rPr>
+        <w:t>In this report, I will be researching and reporting my findings on the history of the game Chess as well as the rules and facts relating to the game. The reason for creating a report on the history and rules of Chess is because it will contribute to giving me a better insight into the game when programming the validation and different manoeuvres as part of my final project.</w:t>
+      </w:r>
+    </w:p>
+    <w:p>
+      <w:pPr>
+        <w:rPr>
+          <w:rFonts w:ascii="Arial" w:hAnsi="Arial" w:cs="Arial"/>
+          <w:sz w:val="24"/>
+          <w:szCs w:val="24"/>
+        </w:rPr>
+      </w:pPr>
+      <w:r>
+        <w:rPr>
+          <w:rFonts w:ascii="Arial" w:hAnsi="Arial" w:cs="Arial"/>
+          <w:sz w:val="24"/>
+          <w:szCs w:val="24"/>
+        </w:rPr>
+        <w:t xml:space="preserve">Not only will my report aid my own programming, but by researching different facts, moves, and the history of the game, it will give any reader of this report an interesting insight and </w:t>
+      </w:r>
+      <w:r>
+        <w:rPr>
+          <w:rFonts w:ascii="Arial" w:hAnsi="Arial" w:cs="Arial"/>
+          <w:sz w:val="24"/>
+          <w:szCs w:val="24"/>
+        </w:rPr>
+        <w:t xml:space="preserve">potentially </w:t>
+      </w:r>
+      <w:r>
+        <w:rPr>
+          <w:rFonts w:ascii="Arial" w:hAnsi="Arial" w:cs="Arial"/>
+          <w:sz w:val="24"/>
+          <w:szCs w:val="24"/>
+        </w:rPr>
+        <w:t>provide them with new knowledge relating to the game</w:t>
+      </w:r>
+      <w:r>
+        <w:rPr>
+          <w:rFonts w:ascii="Arial" w:hAnsi="Arial" w:cs="Arial"/>
+          <w:sz w:val="24"/>
+          <w:szCs w:val="24"/>
+        </w:rPr>
+        <w:t>.</w:t>
+      </w:r>
+    </w:p>
+    <w:p>
+      <w:pPr>
+        <w:rPr>
+          <w:rFonts w:ascii="Arial" w:hAnsi="Arial" w:cs="Arial"/>
+        </w:rPr>
+      </w:pPr>
+      <w:r>
+        <w:rPr>
+          <w:rFonts w:ascii="Arial" w:hAnsi="Arial" w:cs="Arial"/>
+        </w:rPr>
+        <w:br/>
+      </w:r>
+    </w:p>
+    <w:p>
+      <w:pPr>
+        <w:rPr>
+          <w:rFonts w:ascii="Arial" w:hAnsi="Arial" w:cs="Arial"/>
+        </w:rPr>
+      </w:pPr>
+    </w:p>
+    <w:p>
+      <w:pPr>
+        <w:pStyle w:val="Heading1"/>
         <w:rPr>
           <w:sz w:val="36"/>
           <w:szCs w:val="36"/>
         </w:rPr>
+      </w:pPr>
+      <w:r>
+        <w:rPr>
+          <w:sz w:val="36"/>
+          <w:szCs w:val="36"/>
+        </w:rPr>
+        <w:t>Introduction</w:t>
+      </w:r>
+    </w:p>
+    <w:p>
+      <w:pPr>
+        <w:rPr>
+          <w:rFonts w:ascii="Arial" w:hAnsi="Arial" w:cs="Arial"/>
+          <w:sz w:val="24"/>
+          <w:szCs w:val="24"/>
+        </w:rPr>
+      </w:pPr>
+    </w:p>
+    <w:p>
+      <w:pPr>
+        <w:rPr>
+          <w:rFonts w:ascii="Arial" w:hAnsi="Arial" w:cs="Arial"/>
+          <w:sz w:val="24"/>
+          <w:szCs w:val="24"/>
+        </w:rPr>
+      </w:pPr>
+      <w:r>
+        <w:rPr>
+          <w:rFonts w:ascii="Arial" w:hAnsi="Arial" w:cs="Arial"/>
+          <w:sz w:val="24"/>
+          <w:szCs w:val="24"/>
+        </w:rPr>
+        <w:t>The main motivation of the topic being researched is to give myself and readers a better insight into the game, its history, and rules. This is because</w:t>
+      </w:r>
+      <w:r>
+        <w:rPr>
+          <w:rFonts w:ascii="Arial" w:hAnsi="Arial" w:cs="Arial"/>
+          <w:sz w:val="24"/>
+          <w:szCs w:val="24"/>
+        </w:rPr>
+        <w:t xml:space="preserve"> although</w:t>
+      </w:r>
+      <w:r>
+        <w:rPr>
+          <w:rFonts w:ascii="Arial" w:hAnsi="Arial" w:cs="Arial"/>
+          <w:sz w:val="24"/>
+          <w:szCs w:val="24"/>
+        </w:rPr>
+        <w:t xml:space="preserve"> Chess is a widely popular game which has existed for a very long time in history, </w:t>
+      </w:r>
+      <w:r>
+        <w:rPr>
+          <w:rFonts w:ascii="Arial" w:hAnsi="Arial" w:cs="Arial"/>
+          <w:sz w:val="24"/>
+          <w:szCs w:val="24"/>
+        </w:rPr>
+        <w:t xml:space="preserve">it means there </w:t>
+      </w:r>
+      <w:r>
+        <w:rPr>
+          <w:rFonts w:ascii="Arial" w:hAnsi="Arial" w:cs="Arial"/>
+          <w:sz w:val="24"/>
+          <w:szCs w:val="24"/>
+        </w:rPr>
+        <w:t xml:space="preserve">is plenty of history to talk about </w:t>
+      </w:r>
+      <w:r>
+        <w:rPr>
+          <w:rFonts w:ascii="Arial" w:hAnsi="Arial" w:cs="Arial"/>
+          <w:sz w:val="24"/>
+          <w:szCs w:val="24"/>
+        </w:rPr>
+        <w:t>and several different rules, manoeuvres and facts</w:t>
+      </w:r>
+      <w:r>
+        <w:rPr>
+          <w:rFonts w:ascii="Arial" w:hAnsi="Arial" w:cs="Arial"/>
+          <w:sz w:val="24"/>
+          <w:szCs w:val="24"/>
+        </w:rPr>
+        <w:t>,</w:t>
+      </w:r>
+      <w:r>
+        <w:rPr>
+          <w:rFonts w:ascii="Arial" w:hAnsi="Arial" w:cs="Arial"/>
+          <w:sz w:val="24"/>
+          <w:szCs w:val="24"/>
+        </w:rPr>
+        <w:t xml:space="preserve"> which most people may be unaware of</w:t>
+      </w:r>
+      <w:r>
+        <w:rPr>
+          <w:rFonts w:ascii="Arial" w:hAnsi="Arial" w:cs="Arial"/>
+          <w:sz w:val="24"/>
+          <w:szCs w:val="24"/>
+        </w:rPr>
+        <w:t xml:space="preserve"> and will find interesting to read about in my report below.</w:t>
+      </w:r>
+    </w:p>
+    <w:p>
+      <w:pPr>
+        <w:rPr>
+          <w:rFonts w:ascii="Arial" w:hAnsi="Arial" w:cs="Arial"/>
+          <w:sz w:val="24"/>
+          <w:szCs w:val="24"/>
+        </w:rPr>
+      </w:pPr>
+    </w:p>
+    <w:p>
+      <w:pPr>
+        <w:rPr>
+          <w:rFonts w:ascii="Arial" w:hAnsi="Arial" w:cs="Arial"/>
+          <w:sz w:val="24"/>
+          <w:szCs w:val="24"/>
+        </w:rPr>
+      </w:pPr>
+      <w:r>
+        <w:rPr>
+          <w:rFonts w:ascii="Arial" w:hAnsi="Arial" w:cs="Arial"/>
+          <w:sz w:val="24"/>
+          <w:szCs w:val="24"/>
+        </w:rPr>
+        <w:t xml:space="preserve">Another motivation for the topic of ‘The History and Rules of Chess’ being researched is due to the link/relation that Chess has in the Computer Science industry. Such examples include the development of the Deep Blue chess computer by IBM, which became the first computer chess-playing system to win a chess game against a </w:t>
+      </w:r>
+      <w:r>
+        <w:rPr>
+          <w:rFonts w:ascii="Arial" w:hAnsi="Arial" w:cs="Arial"/>
+          <w:sz w:val="24"/>
+          <w:szCs w:val="24"/>
+        </w:rPr>
+        <w:t>world</w:t>
+      </w:r>
+      <w:r>
+        <w:rPr>
+          <w:rFonts w:ascii="Arial" w:hAnsi="Arial" w:cs="Arial"/>
+          <w:sz w:val="24"/>
+          <w:szCs w:val="24"/>
+        </w:rPr>
+        <w:t xml:space="preserve"> champion</w:t>
+      </w:r>
+      <w:r>
+        <w:rPr>
+          <w:rFonts w:ascii="Arial" w:hAnsi="Arial" w:cs="Arial"/>
+          <w:sz w:val="24"/>
+          <w:szCs w:val="24"/>
+        </w:rPr>
+        <w:t xml:space="preserve">, </w:t>
+      </w:r>
+      <w:r>
+        <w:rPr>
+          <w:rFonts w:ascii="Arial" w:hAnsi="Arial" w:cs="Arial"/>
+          <w:sz w:val="24"/>
+          <w:szCs w:val="24"/>
+        </w:rPr>
+        <w:t xml:space="preserve">whilst being under regular time controls. </w:t>
+      </w:r>
+      <w:hyperlink w:anchor="_Bibliography" w:history="1">
+        <w:r>
+          <w:rPr>
+            <w:rStyle w:val="Hyperlink"/>
+            <w:rFonts w:ascii="Arial" w:hAnsi="Arial" w:cs="Arial"/>
+            <w:sz w:val="24"/>
+            <w:szCs w:val="24"/>
+            <w:vertAlign w:val="superscript"/>
+          </w:rPr>
+          <w:t>[1]</w:t>
+        </w:r>
+      </w:hyperlink>
+    </w:p>
+    <w:p>
+      <w:pPr>
+        <w:rPr>
+          <w:rFonts w:ascii="Arial" w:hAnsi="Arial" w:cs="Arial"/>
+          <w:sz w:val="24"/>
+          <w:szCs w:val="24"/>
+        </w:rPr>
+      </w:pPr>
+      <w:r>
+        <w:rPr>
+          <w:rFonts w:ascii="Arial" w:hAnsi="Arial" w:cs="Arial"/>
+          <w:sz w:val="24"/>
+          <w:szCs w:val="24"/>
+        </w:rPr>
+        <w:t xml:space="preserve">This was one of the first signs of Artificial Intelligence being effective and showing progress in the industry. It is my interest in this that led to my decision on what I am doing for my final year project, which is creating a Chess game and implementing Artificial Intelligence. </w:t>
+      </w:r>
+      <w:r>
+        <w:rPr>
+          <w:rFonts w:ascii="Arial" w:hAnsi="Arial" w:cs="Arial"/>
+          <w:sz w:val="24"/>
+          <w:szCs w:val="24"/>
+        </w:rPr>
+        <w:t>Therefore, my research into the game is going to help with my objectives for my project.</w:t>
+      </w:r>
+      <w:r>
+        <w:rPr>
+          <w:rFonts w:ascii="Arial" w:hAnsi="Arial" w:cs="Arial"/>
+          <w:sz w:val="24"/>
+          <w:szCs w:val="24"/>
+        </w:rPr>
+        <w:t xml:space="preserve"> I will be researching and creating another report solely focused on Artificial Intelligence in games in the near future.</w:t>
+      </w:r>
+    </w:p>
+    <w:p>
+      <w:pPr>
+        <w:rPr>
+          <w:rFonts w:ascii="Arial" w:hAnsi="Arial" w:cs="Arial"/>
+          <w:sz w:val="24"/>
+          <w:szCs w:val="24"/>
+        </w:rPr>
+      </w:pPr>
+    </w:p>
+    <w:p/>
+    <w:p/>
+    <w:p>
+      <w:pPr>
+        <w:pStyle w:val="Heading1"/>
+        <w:rPr>
+          <w:sz w:val="36"/>
+          <w:szCs w:val="36"/>
+        </w:rPr>
+      </w:pPr>
+      <w:r>
+        <w:rPr>
+          <w:sz w:val="36"/>
+          <w:szCs w:val="36"/>
+        </w:rPr>
+        <w:lastRenderedPageBreak/>
         <w:t>History</w:t>
       </w:r>
     </w:p>
@@ -813,7 +1130,78 @@
           <w:sz w:val="24"/>
           <w:szCs w:val="24"/>
         </w:rPr>
-        <w:t xml:space="preserve"> It then spread to Persia, and subsequently Southern Europe. </w:t>
+        <w:t xml:space="preserve"> </w:t>
+      </w:r>
+      <w:r>
+        <w:rPr>
+          <w:rFonts w:ascii="Arial" w:hAnsi="Arial" w:cs="Arial"/>
+          <w:sz w:val="24"/>
+          <w:szCs w:val="24"/>
+        </w:rPr>
+        <w:t>In its earliest form in the 6</w:t>
+      </w:r>
+      <w:r>
+        <w:rPr>
+          <w:rFonts w:ascii="Arial" w:hAnsi="Arial" w:cs="Arial"/>
+          <w:sz w:val="24"/>
+          <w:szCs w:val="24"/>
+          <w:vertAlign w:val="superscript"/>
+        </w:rPr>
+        <w:t>th</w:t>
+      </w:r>
+      <w:r>
+        <w:rPr>
+          <w:rFonts w:ascii="Arial" w:hAnsi="Arial" w:cs="Arial"/>
+          <w:sz w:val="24"/>
+          <w:szCs w:val="24"/>
+        </w:rPr>
+        <w:t xml:space="preserve"> century, the game was known as Chaturanga. There were four different divisions known as the infantry, the cavalry, elephants, and chariotry. Through time, these divisions became the modern pawn, knight, bishop, and rook that we use in today’s game.</w:t>
+      </w:r>
+      <w:r>
+        <w:rPr>
+          <w:rFonts w:ascii="Arial" w:hAnsi="Arial" w:cs="Arial"/>
+          <w:sz w:val="24"/>
+          <w:szCs w:val="24"/>
+        </w:rPr>
+        <w:t xml:space="preserve"> </w:t>
+      </w:r>
+      <w:hyperlink w:anchor="_Bibliography" w:history="1">
+        <w:r>
+          <w:rPr>
+            <w:rStyle w:val="Hyperlink"/>
+            <w:rFonts w:ascii="Arial" w:hAnsi="Arial" w:cs="Arial"/>
+            <w:sz w:val="24"/>
+            <w:szCs w:val="24"/>
+            <w:vertAlign w:val="superscript"/>
+          </w:rPr>
+          <w:t>[2]</w:t>
+        </w:r>
+      </w:hyperlink>
+    </w:p>
+    <w:p>
+      <w:pPr>
+        <w:rPr>
+          <w:rFonts w:ascii="Arial" w:hAnsi="Arial" w:cs="Arial"/>
+          <w:sz w:val="24"/>
+          <w:szCs w:val="24"/>
+        </w:rPr>
+      </w:pPr>
+    </w:p>
+    <w:p>
+      <w:pPr>
+        <w:rPr>
+          <w:rFonts w:ascii="Arial" w:hAnsi="Arial" w:cs="Arial"/>
+          <w:sz w:val="24"/>
+          <w:szCs w:val="24"/>
+        </w:rPr>
+      </w:pPr>
+      <w:r>
+        <w:rPr>
+          <w:rFonts w:ascii="Arial" w:hAnsi="Arial" w:cs="Arial"/>
+          <w:sz w:val="24"/>
+          <w:szCs w:val="24"/>
+        </w:rPr>
+        <w:t xml:space="preserve">It then spread to Persia, and subsequently Southern Europe. </w:t>
       </w:r>
       <w:r>
         <w:rPr>
@@ -861,7 +1249,23 @@
           <w:sz w:val="24"/>
           <w:szCs w:val="24"/>
         </w:rPr>
-        <w:t>we still know today, with the difference being new moves for the queen and bishop</w:t>
+        <w:t xml:space="preserve">we still know </w:t>
+      </w:r>
+      <w:r>
+        <w:rPr>
+          <w:rFonts w:ascii="Arial" w:hAnsi="Arial" w:cs="Arial"/>
+          <w:sz w:val="24"/>
+          <w:szCs w:val="24"/>
+        </w:rPr>
+        <w:t>at present day</w:t>
+      </w:r>
+      <w:r>
+        <w:rPr>
+          <w:rFonts w:ascii="Arial" w:hAnsi="Arial" w:cs="Arial"/>
+          <w:sz w:val="24"/>
+          <w:szCs w:val="24"/>
+        </w:rPr>
+        <w:t>, with the difference being new moves for the queen and bishop</w:t>
       </w:r>
       <w:r>
         <w:rPr>
@@ -871,39 +1275,273 @@
         </w:rPr>
         <w:t xml:space="preserve"> compared to earlier versions of the game.</w:t>
       </w:r>
-    </w:p>
-    <w:p>
-      <w:pPr>
-        <w:rPr>
-          <w:rFonts w:ascii="Arial" w:hAnsi="Arial" w:cs="Arial"/>
-          <w:sz w:val="24"/>
-          <w:szCs w:val="24"/>
-        </w:rPr>
-      </w:pPr>
-    </w:p>
-    <w:p>
-      <w:pPr>
-        <w:rPr>
-          <w:rFonts w:ascii="Arial" w:hAnsi="Arial" w:cs="Arial"/>
-          <w:sz w:val="24"/>
-          <w:szCs w:val="24"/>
-        </w:rPr>
-      </w:pPr>
-      <w:r>
-        <w:rPr>
-          <w:rFonts w:ascii="Arial" w:hAnsi="Arial" w:cs="Arial"/>
-          <w:sz w:val="24"/>
-          <w:szCs w:val="24"/>
-        </w:rPr>
-        <w:t xml:space="preserve">The first chess tournament </w:t>
-      </w:r>
-      <w:r>
-        <w:rPr>
-          <w:rFonts w:ascii="Arial" w:hAnsi="Arial" w:cs="Arial"/>
-          <w:sz w:val="24"/>
-          <w:szCs w:val="24"/>
-        </w:rPr>
-        <w:t>took place in the US in 1849, and the</w:t>
+      <w:r>
+        <w:rPr>
+          <w:rFonts w:ascii="Arial" w:hAnsi="Arial" w:cs="Arial"/>
+          <w:sz w:val="24"/>
+          <w:szCs w:val="24"/>
+        </w:rPr>
+        <w:t xml:space="preserve"> Pawns gained the ability to move two squares in their first move. These modern rules were adopted by Italy and Spain. </w:t>
+      </w:r>
+      <w:hyperlink w:anchor="_Bibliography" w:history="1">
+        <w:r>
+          <w:rPr>
+            <w:rStyle w:val="Hyperlink"/>
+            <w:rFonts w:ascii="Arial" w:hAnsi="Arial" w:cs="Arial"/>
+            <w:sz w:val="24"/>
+            <w:szCs w:val="24"/>
+            <w:vertAlign w:val="superscript"/>
+          </w:rPr>
+          <w:t>[3]</w:t>
+        </w:r>
+      </w:hyperlink>
+      <w:r>
+        <w:rPr>
+          <w:rFonts w:ascii="Arial" w:hAnsi="Arial" w:cs="Arial"/>
+          <w:sz w:val="24"/>
+          <w:szCs w:val="24"/>
+          <w:vertAlign w:val="superscript"/>
+        </w:rPr>
+        <w:t xml:space="preserve"> </w:t>
+      </w:r>
+      <w:r>
+        <w:rPr>
+          <w:rFonts w:ascii="Arial" w:hAnsi="Arial" w:cs="Arial"/>
+          <w:sz w:val="24"/>
+          <w:szCs w:val="24"/>
+        </w:rPr>
+        <w:t xml:space="preserve"> The queen had become the most powerful piece by this time, </w:t>
+      </w:r>
+      <w:r>
+        <w:rPr>
+          <w:rFonts w:ascii="Arial" w:hAnsi="Arial" w:cs="Arial"/>
+          <w:sz w:val="24"/>
+          <w:szCs w:val="24"/>
+        </w:rPr>
+        <w:t xml:space="preserve">it was decided that the player on the white side would make the starting move, </w:t>
+      </w:r>
+      <w:r>
+        <w:rPr>
+          <w:rFonts w:ascii="Arial" w:hAnsi="Arial" w:cs="Arial"/>
+          <w:sz w:val="24"/>
+          <w:szCs w:val="24"/>
+        </w:rPr>
+        <w:t>and the ‘Castling’ manoeuvre was first introduced. These were the rules that were known in Western Europe when the game had spread/reached there.</w:t>
+      </w:r>
+    </w:p>
+    <w:p>
+      <w:pPr>
+        <w:rPr>
+          <w:rFonts w:ascii="Arial" w:hAnsi="Arial" w:cs="Arial"/>
+          <w:sz w:val="24"/>
+          <w:szCs w:val="24"/>
+        </w:rPr>
+      </w:pPr>
+    </w:p>
+    <w:p>
+      <w:pPr>
+        <w:rPr>
+          <w:rFonts w:ascii="Arial" w:hAnsi="Arial" w:cs="Arial"/>
+          <w:sz w:val="24"/>
+          <w:szCs w:val="24"/>
+        </w:rPr>
+      </w:pPr>
+      <w:r>
+        <w:rPr>
+          <w:rFonts w:ascii="Arial" w:hAnsi="Arial" w:cs="Arial"/>
+          <w:sz w:val="24"/>
+          <w:szCs w:val="24"/>
+        </w:rPr>
+        <w:t>During the early 19</w:t>
+      </w:r>
+      <w:r>
+        <w:rPr>
+          <w:rFonts w:ascii="Arial" w:hAnsi="Arial" w:cs="Arial"/>
+          <w:sz w:val="24"/>
+          <w:szCs w:val="24"/>
+          <w:vertAlign w:val="superscript"/>
+        </w:rPr>
+        <w:t>th</w:t>
+      </w:r>
+      <w:r>
+        <w:rPr>
+          <w:rFonts w:ascii="Arial" w:hAnsi="Arial" w:cs="Arial"/>
+          <w:sz w:val="24"/>
+          <w:szCs w:val="24"/>
+        </w:rPr>
+        <w:t xml:space="preserve"> century, the rules concerning a stalemate situation were </w:t>
+      </w:r>
+      <w:r>
+        <w:rPr>
+          <w:rFonts w:ascii="Arial" w:hAnsi="Arial" w:cs="Arial"/>
+          <w:sz w:val="24"/>
+          <w:szCs w:val="24"/>
+        </w:rPr>
+        <w:t>finalised</w:t>
+      </w:r>
+      <w:r>
+        <w:rPr>
+          <w:rFonts w:ascii="Arial" w:hAnsi="Arial" w:cs="Arial"/>
+          <w:sz w:val="24"/>
+          <w:szCs w:val="24"/>
+        </w:rPr>
+        <w:t xml:space="preserve">, so that a stalemate is widely recognised as a draw in the modern game. In the earlier versions, such as in chaturanga, the side who caused a stalemate would have been the winner. </w:t>
+      </w:r>
+      <w:hyperlink w:anchor="_Bibliography" w:history="1">
+        <w:r>
+          <w:rPr>
+            <w:rStyle w:val="Hyperlink"/>
+            <w:rFonts w:ascii="Arial" w:hAnsi="Arial" w:cs="Arial"/>
+            <w:sz w:val="24"/>
+            <w:szCs w:val="24"/>
+            <w:vertAlign w:val="superscript"/>
+          </w:rPr>
+          <w:t>[4]</w:t>
+        </w:r>
+      </w:hyperlink>
+      <w:r>
+        <w:rPr>
+          <w:rFonts w:ascii="Arial" w:hAnsi="Arial" w:cs="Arial"/>
+          <w:sz w:val="24"/>
+          <w:szCs w:val="24"/>
+          <w:vertAlign w:val="superscript"/>
+        </w:rPr>
+        <w:t xml:space="preserve"> </w:t>
+      </w:r>
+      <w:r>
+        <w:rPr>
+          <w:rFonts w:ascii="Arial" w:hAnsi="Arial" w:cs="Arial"/>
+          <w:sz w:val="24"/>
+          <w:szCs w:val="24"/>
+        </w:rPr>
+        <w:t>Although castling was introduced in the 1500s, the rules when castling a rook and king were also finalised and become standardised. As these rules were standardised in Western Europe, this version of the game was sometimes known as Western Chess.</w:t>
+      </w:r>
+    </w:p>
+    <w:p>
+      <w:pPr>
+        <w:rPr>
+          <w:rFonts w:ascii="Arial" w:hAnsi="Arial" w:cs="Arial"/>
+          <w:sz w:val="24"/>
+          <w:szCs w:val="24"/>
+        </w:rPr>
+      </w:pPr>
+    </w:p>
+    <w:p>
+      <w:pPr>
+        <w:rPr>
+          <w:rFonts w:ascii="Arial" w:hAnsi="Arial" w:cs="Arial"/>
+          <w:sz w:val="24"/>
+          <w:szCs w:val="24"/>
+        </w:rPr>
+      </w:pPr>
+      <w:r>
+        <w:rPr>
+          <w:rFonts w:ascii="Arial" w:hAnsi="Arial" w:cs="Arial"/>
+          <w:sz w:val="24"/>
+          <w:szCs w:val="24"/>
+        </w:rPr>
+        <w:t xml:space="preserve">In terms of chess organisations and media, there were the first appearances of chess clubs, books, and journals surrounding the game. For example, in 1824, the London Chess Club played a match against the Edinburgh Chess Club. </w:t>
+      </w:r>
+      <w:hyperlink w:anchor="_Bibliography" w:history="1">
+        <w:r>
+          <w:rPr>
+            <w:rStyle w:val="Hyperlink"/>
+            <w:rFonts w:ascii="Arial" w:hAnsi="Arial" w:cs="Arial"/>
+            <w:sz w:val="24"/>
+            <w:szCs w:val="24"/>
+            <w:vertAlign w:val="superscript"/>
+          </w:rPr>
+          <w:t>[5]</w:t>
+        </w:r>
+      </w:hyperlink>
+      <w:r>
+        <w:rPr>
+          <w:rFonts w:ascii="Arial" w:hAnsi="Arial" w:cs="Arial"/>
+          <w:sz w:val="24"/>
+          <w:szCs w:val="24"/>
+        </w:rPr>
+        <w:t xml:space="preserve"> In the mid-19</w:t>
+      </w:r>
+      <w:r>
+        <w:rPr>
+          <w:rFonts w:ascii="Arial" w:hAnsi="Arial" w:cs="Arial"/>
+          <w:sz w:val="24"/>
+          <w:szCs w:val="24"/>
+          <w:vertAlign w:val="superscript"/>
+        </w:rPr>
+        <w:t>th</w:t>
+      </w:r>
+      <w:r>
+        <w:rPr>
+          <w:rFonts w:ascii="Arial" w:hAnsi="Arial" w:cs="Arial"/>
+          <w:sz w:val="24"/>
+          <w:szCs w:val="24"/>
+        </w:rPr>
+        <w:t xml:space="preserve"> century, t</w:t>
+      </w:r>
+      <w:r>
+        <w:rPr>
+          <w:rFonts w:ascii="Arial" w:hAnsi="Arial" w:cs="Arial"/>
+          <w:sz w:val="24"/>
+          <w:szCs w:val="24"/>
+        </w:rPr>
+        <w:t>he</w:t>
+      </w:r>
+      <w:r>
+        <w:rPr>
+          <w:rFonts w:ascii="Arial" w:hAnsi="Arial" w:cs="Arial"/>
+          <w:sz w:val="24"/>
+          <w:szCs w:val="24"/>
+        </w:rPr>
+        <w:t xml:space="preserve"> game was progressing into a sport with the</w:t>
+      </w:r>
+      <w:r>
+        <w:rPr>
+          <w:rFonts w:ascii="Arial" w:hAnsi="Arial" w:cs="Arial"/>
+          <w:sz w:val="24"/>
+          <w:szCs w:val="24"/>
+        </w:rPr>
+        <w:t xml:space="preserve"> first chess tournament </w:t>
+      </w:r>
+      <w:r>
+        <w:rPr>
+          <w:rFonts w:ascii="Arial" w:hAnsi="Arial" w:cs="Arial"/>
+          <w:sz w:val="24"/>
+          <w:szCs w:val="24"/>
+        </w:rPr>
+        <w:t>t</w:t>
+      </w:r>
+      <w:r>
+        <w:rPr>
+          <w:rFonts w:ascii="Arial" w:hAnsi="Arial" w:cs="Arial"/>
+          <w:sz w:val="24"/>
+          <w:szCs w:val="24"/>
+        </w:rPr>
+        <w:t>a</w:t>
+      </w:r>
+      <w:r>
+        <w:rPr>
+          <w:rFonts w:ascii="Arial" w:hAnsi="Arial" w:cs="Arial"/>
+          <w:sz w:val="24"/>
+          <w:szCs w:val="24"/>
+        </w:rPr>
+        <w:t>k</w:t>
+      </w:r>
+      <w:r>
+        <w:rPr>
+          <w:rFonts w:ascii="Arial" w:hAnsi="Arial" w:cs="Arial"/>
+          <w:sz w:val="24"/>
+          <w:szCs w:val="24"/>
+        </w:rPr>
+        <w:t>ing</w:t>
+      </w:r>
+      <w:r>
+        <w:rPr>
+          <w:rFonts w:ascii="Arial" w:hAnsi="Arial" w:cs="Arial"/>
+          <w:sz w:val="24"/>
+          <w:szCs w:val="24"/>
+        </w:rPr>
+        <w:t xml:space="preserve"> place in the US in 1849, and the</w:t>
       </w:r>
       <w:r>
         <w:rPr>
@@ -962,7 +1600,148 @@
           <w:sz w:val="24"/>
           <w:szCs w:val="24"/>
         </w:rPr>
-        <w:t xml:space="preserve"> and 21</w:t>
+        <w:t xml:space="preserve"> </w:t>
+      </w:r>
+      <w:r>
+        <w:rPr>
+          <w:rFonts w:ascii="Arial" w:hAnsi="Arial" w:cs="Arial"/>
+          <w:sz w:val="24"/>
+          <w:szCs w:val="24"/>
+        </w:rPr>
+        <w:t>century,</w:t>
+      </w:r>
+      <w:r>
+        <w:rPr>
+          <w:rFonts w:ascii="Arial" w:hAnsi="Arial" w:cs="Arial"/>
+          <w:sz w:val="24"/>
+          <w:szCs w:val="24"/>
+        </w:rPr>
+        <w:t xml:space="preserve"> there were lots of tournaments and world championships taking place.</w:t>
+      </w:r>
+      <w:r>
+        <w:rPr>
+          <w:rFonts w:ascii="Arial" w:hAnsi="Arial" w:cs="Arial"/>
+          <w:sz w:val="24"/>
+          <w:szCs w:val="24"/>
+        </w:rPr>
+        <w:t xml:space="preserve"> </w:t>
+      </w:r>
+      <w:r>
+        <w:rPr>
+          <w:rFonts w:ascii="Arial" w:hAnsi="Arial" w:cs="Arial"/>
+          <w:sz w:val="24"/>
+          <w:szCs w:val="24"/>
+        </w:rPr>
+        <w:t>T</w:t>
+      </w:r>
+      <w:r>
+        <w:rPr>
+          <w:rFonts w:ascii="Arial" w:hAnsi="Arial" w:cs="Arial"/>
+          <w:sz w:val="24"/>
+          <w:szCs w:val="24"/>
+        </w:rPr>
+        <w:t>he 19</w:t>
+      </w:r>
+      <w:r>
+        <w:rPr>
+          <w:rFonts w:ascii="Arial" w:hAnsi="Arial" w:cs="Arial"/>
+          <w:sz w:val="24"/>
+          <w:szCs w:val="24"/>
+        </w:rPr>
+        <w:t>48</w:t>
+      </w:r>
+      <w:r>
+        <w:rPr>
+          <w:rFonts w:ascii="Arial" w:hAnsi="Arial" w:cs="Arial"/>
+          <w:sz w:val="24"/>
+          <w:szCs w:val="24"/>
+        </w:rPr>
+        <w:t xml:space="preserve"> tournament winner</w:t>
+      </w:r>
+      <w:r>
+        <w:rPr>
+          <w:rFonts w:ascii="Arial" w:hAnsi="Arial" w:cs="Arial"/>
+          <w:sz w:val="24"/>
+          <w:szCs w:val="24"/>
+        </w:rPr>
+        <w:t>,</w:t>
+      </w:r>
+      <w:r>
+        <w:rPr>
+          <w:rFonts w:ascii="Arial" w:hAnsi="Arial" w:cs="Arial"/>
+          <w:sz w:val="24"/>
+          <w:szCs w:val="24"/>
+        </w:rPr>
+        <w:t xml:space="preserve"> Mikhail </w:t>
+      </w:r>
+      <w:proofErr w:type="spellStart"/>
+      <w:r>
+        <w:rPr>
+          <w:rFonts w:ascii="Arial" w:hAnsi="Arial" w:cs="Arial"/>
+          <w:sz w:val="24"/>
+          <w:szCs w:val="24"/>
+        </w:rPr>
+        <w:t>Botvinnik</w:t>
+      </w:r>
+      <w:proofErr w:type="spellEnd"/>
+      <w:r>
+        <w:rPr>
+          <w:rFonts w:ascii="Arial" w:hAnsi="Arial" w:cs="Arial"/>
+          <w:sz w:val="24"/>
+          <w:szCs w:val="24"/>
+        </w:rPr>
+        <w:t>,</w:t>
+      </w:r>
+      <w:r>
+        <w:rPr>
+          <w:rFonts w:ascii="Arial" w:hAnsi="Arial" w:cs="Arial"/>
+          <w:sz w:val="24"/>
+          <w:szCs w:val="24"/>
+        </w:rPr>
+        <w:t xml:space="preserve"> was the first of many Soviet winners in </w:t>
+      </w:r>
+      <w:r>
+        <w:rPr>
+          <w:rFonts w:ascii="Arial" w:hAnsi="Arial" w:cs="Arial"/>
+          <w:sz w:val="24"/>
+          <w:szCs w:val="24"/>
+        </w:rPr>
+        <w:t>competitive</w:t>
+      </w:r>
+      <w:r>
+        <w:rPr>
+          <w:rFonts w:ascii="Arial" w:hAnsi="Arial" w:cs="Arial"/>
+          <w:sz w:val="24"/>
+          <w:szCs w:val="24"/>
+        </w:rPr>
+        <w:t xml:space="preserve"> chess. Until the Soviet Union ended in 1991, there was only one non-Soviet winner, American Bobby Fischer, who reigned as champion for 3 years between 1972 and 1975.</w:t>
+      </w:r>
+    </w:p>
+    <w:p>
+      <w:pPr>
+        <w:rPr>
+          <w:rFonts w:ascii="Arial" w:hAnsi="Arial" w:cs="Arial"/>
+          <w:sz w:val="24"/>
+          <w:szCs w:val="24"/>
+        </w:rPr>
+      </w:pPr>
+    </w:p>
+    <w:p>
+      <w:pPr>
+        <w:rPr>
+          <w:rFonts w:ascii="Arial" w:hAnsi="Arial" w:cs="Arial"/>
+          <w:sz w:val="24"/>
+          <w:szCs w:val="24"/>
+        </w:rPr>
+      </w:pPr>
+      <w:r>
+        <w:rPr>
+          <w:rFonts w:ascii="Arial" w:hAnsi="Arial" w:cs="Arial"/>
+          <w:sz w:val="24"/>
+          <w:szCs w:val="24"/>
+        </w:rPr>
+        <w:lastRenderedPageBreak/>
+        <w:t>In both the 20</w:t>
       </w:r>
       <w:r>
         <w:rPr>
@@ -971,6 +1750,31 @@
           <w:szCs w:val="24"/>
           <w:vertAlign w:val="superscript"/>
         </w:rPr>
+        <w:t>th</w:t>
+      </w:r>
+      <w:r>
+        <w:rPr>
+          <w:rFonts w:ascii="Arial" w:hAnsi="Arial" w:cs="Arial"/>
+          <w:sz w:val="24"/>
+          <w:szCs w:val="24"/>
+        </w:rPr>
+        <w:t xml:space="preserve"> </w:t>
+      </w:r>
+      <w:r>
+        <w:rPr>
+          <w:rFonts w:ascii="Arial" w:hAnsi="Arial" w:cs="Arial"/>
+          <w:sz w:val="24"/>
+          <w:szCs w:val="24"/>
+        </w:rPr>
+        <w:t>and 21</w:t>
+      </w:r>
+      <w:r>
+        <w:rPr>
+          <w:rFonts w:ascii="Arial" w:hAnsi="Arial" w:cs="Arial"/>
+          <w:sz w:val="24"/>
+          <w:szCs w:val="24"/>
+          <w:vertAlign w:val="superscript"/>
+        </w:rPr>
         <w:t>st</w:t>
       </w:r>
       <w:r>
@@ -995,16 +1799,78 @@
           <w:sz w:val="24"/>
           <w:szCs w:val="24"/>
         </w:rPr>
-        <w:t xml:space="preserve">, as well as the development of chess databases. The interest in the development of chess engines and AI within these engines has led me to </w:t>
-      </w:r>
-      <w:r>
-        <w:rPr>
-          <w:rFonts w:ascii="Arial" w:hAnsi="Arial" w:cs="Arial"/>
-          <w:sz w:val="24"/>
-          <w:szCs w:val="24"/>
-        </w:rPr>
-        <w:t>develop my own engine for my final year project.</w:t>
-      </w:r>
+        <w:t xml:space="preserve">, as well as the development of chess databases. </w:t>
+      </w:r>
+      <w:r>
+        <w:rPr>
+          <w:rFonts w:ascii="Arial" w:hAnsi="Arial" w:cs="Arial"/>
+          <w:sz w:val="24"/>
+          <w:szCs w:val="24"/>
+        </w:rPr>
+        <w:t>As briefly mentioned above, in 1996, Deep Blue was the first computer system to use Artificial Intelligence to successfully beat a world championship player in the game</w:t>
+      </w:r>
+      <w:r>
+        <w:rPr>
+          <w:rFonts w:ascii="Arial" w:hAnsi="Arial" w:cs="Arial"/>
+          <w:sz w:val="24"/>
+          <w:szCs w:val="24"/>
+        </w:rPr>
+        <w:t>.</w:t>
+      </w:r>
+    </w:p>
+    <w:p>
+      <w:pPr>
+        <w:rPr>
+          <w:rFonts w:ascii="Arial" w:hAnsi="Arial" w:cs="Arial"/>
+          <w:sz w:val="24"/>
+          <w:szCs w:val="24"/>
+          <w:vertAlign w:val="superscript"/>
+        </w:rPr>
+      </w:pPr>
+      <w:r>
+        <w:rPr>
+          <w:rFonts w:ascii="Arial" w:hAnsi="Arial" w:cs="Arial"/>
+          <w:sz w:val="24"/>
+          <w:szCs w:val="24"/>
+        </w:rPr>
+        <w:t xml:space="preserve">Despite computers having the ability to beat world championship chess players, </w:t>
+      </w:r>
+      <w:r>
+        <w:rPr>
+          <w:rFonts w:ascii="Arial" w:hAnsi="Arial" w:cs="Arial"/>
+          <w:sz w:val="24"/>
+          <w:szCs w:val="24"/>
+        </w:rPr>
+        <w:t>modern computers cannot “solve” chess due the very large number of possible ways to play the game (see fact 9 below, regarding the amount of possible moves there are in just the first four turns in the game, let alone the whole game).</w:t>
+      </w:r>
+      <w:r>
+        <w:rPr>
+          <w:rFonts w:ascii="Arial" w:hAnsi="Arial" w:cs="Arial"/>
+          <w:sz w:val="24"/>
+          <w:szCs w:val="24"/>
+        </w:rPr>
+        <w:t xml:space="preserve"> A breakthrough in Quantum computing would be needed to even start attempting to solve Chess.</w:t>
+      </w:r>
+      <w:r>
+        <w:rPr>
+          <w:rFonts w:ascii="Arial" w:hAnsi="Arial" w:cs="Arial"/>
+          <w:sz w:val="24"/>
+          <w:szCs w:val="24"/>
+        </w:rPr>
+        <w:t xml:space="preserve"> </w:t>
+      </w:r>
+      <w:hyperlink w:anchor="_Bibliography" w:history="1">
+        <w:r>
+          <w:rPr>
+            <w:rStyle w:val="Hyperlink"/>
+            <w:rFonts w:ascii="Arial" w:hAnsi="Arial" w:cs="Arial"/>
+            <w:sz w:val="24"/>
+            <w:szCs w:val="24"/>
+            <w:vertAlign w:val="superscript"/>
+          </w:rPr>
+          <w:t>[6]</w:t>
+        </w:r>
+      </w:hyperlink>
     </w:p>
     <w:p>
       <w:pPr>
@@ -1091,6 +1957,26 @@
           <w:sz w:val="24"/>
           <w:szCs w:val="24"/>
         </w:rPr>
+        <w:t xml:space="preserve"> </w:t>
+      </w:r>
+      <w:hyperlink w:anchor="_Bibliography" w:history="1">
+        <w:r>
+          <w:rPr>
+            <w:rStyle w:val="Hyperlink"/>
+            <w:rFonts w:ascii="Arial" w:hAnsi="Arial" w:cs="Arial"/>
+            <w:sz w:val="24"/>
+            <w:szCs w:val="24"/>
+            <w:vertAlign w:val="superscript"/>
+          </w:rPr>
+          <w:t>[7][8]</w:t>
+        </w:r>
+      </w:hyperlink>
+      <w:r>
+        <w:rPr>
+          <w:rFonts w:ascii="Arial" w:hAnsi="Arial" w:cs="Arial"/>
+          <w:sz w:val="24"/>
+          <w:szCs w:val="24"/>
+        </w:rPr>
         <w:br/>
       </w:r>
     </w:p>
@@ -1145,6 +2031,26 @@
           <w:sz w:val="24"/>
           <w:szCs w:val="24"/>
         </w:rPr>
+        <w:t xml:space="preserve">. </w:t>
+      </w:r>
+      <w:hyperlink w:anchor="_Bibliography" w:history="1">
+        <w:r>
+          <w:rPr>
+            <w:rStyle w:val="Hyperlink"/>
+            <w:rFonts w:ascii="Arial" w:hAnsi="Arial" w:cs="Arial"/>
+            <w:sz w:val="24"/>
+            <w:szCs w:val="24"/>
+            <w:vertAlign w:val="superscript"/>
+          </w:rPr>
+          <w:t>[7][8]</w:t>
+        </w:r>
+      </w:hyperlink>
+      <w:r>
+        <w:rPr>
+          <w:rFonts w:ascii="Arial" w:hAnsi="Arial" w:cs="Arial"/>
+          <w:sz w:val="24"/>
+          <w:szCs w:val="24"/>
+        </w:rPr>
         <w:br/>
       </w:r>
     </w:p>
@@ -1175,6 +2081,26 @@
           <w:sz w:val="24"/>
           <w:szCs w:val="24"/>
         </w:rPr>
+        <w:t xml:space="preserve"> </w:t>
+      </w:r>
+      <w:hyperlink w:anchor="_Bibliography" w:history="1">
+        <w:r>
+          <w:rPr>
+            <w:rStyle w:val="Hyperlink"/>
+            <w:rFonts w:ascii="Arial" w:hAnsi="Arial" w:cs="Arial"/>
+            <w:sz w:val="24"/>
+            <w:szCs w:val="24"/>
+            <w:vertAlign w:val="superscript"/>
+          </w:rPr>
+          <w:t>[7][8]</w:t>
+        </w:r>
+      </w:hyperlink>
+      <w:r>
+        <w:rPr>
+          <w:rFonts w:ascii="Arial" w:hAnsi="Arial" w:cs="Arial"/>
+          <w:sz w:val="24"/>
+          <w:szCs w:val="24"/>
+        </w:rPr>
         <w:br/>
       </w:r>
     </w:p>
@@ -1213,6 +2139,26 @@
           <w:sz w:val="24"/>
           <w:szCs w:val="24"/>
         </w:rPr>
+        <w:t xml:space="preserve"> </w:t>
+      </w:r>
+      <w:hyperlink w:anchor="_Bibliography" w:history="1">
+        <w:r>
+          <w:rPr>
+            <w:rStyle w:val="Hyperlink"/>
+            <w:rFonts w:ascii="Arial" w:hAnsi="Arial" w:cs="Arial"/>
+            <w:sz w:val="24"/>
+            <w:szCs w:val="24"/>
+            <w:vertAlign w:val="superscript"/>
+          </w:rPr>
+          <w:t>[7][8]</w:t>
+        </w:r>
+      </w:hyperlink>
+      <w:r>
+        <w:rPr>
+          <w:rFonts w:ascii="Arial" w:hAnsi="Arial" w:cs="Arial"/>
+          <w:sz w:val="24"/>
+          <w:szCs w:val="24"/>
+        </w:rPr>
         <w:br/>
       </w:r>
     </w:p>
@@ -1243,6 +2189,26 @@
           <w:sz w:val="24"/>
           <w:szCs w:val="24"/>
         </w:rPr>
+        <w:t xml:space="preserve"> </w:t>
+      </w:r>
+      <w:hyperlink w:anchor="_Bibliography" w:history="1">
+        <w:r>
+          <w:rPr>
+            <w:rStyle w:val="Hyperlink"/>
+            <w:rFonts w:ascii="Arial" w:hAnsi="Arial" w:cs="Arial"/>
+            <w:sz w:val="24"/>
+            <w:szCs w:val="24"/>
+            <w:vertAlign w:val="superscript"/>
+          </w:rPr>
+          <w:t>[7][8]</w:t>
+        </w:r>
+      </w:hyperlink>
+      <w:r>
+        <w:rPr>
+          <w:rFonts w:ascii="Arial" w:hAnsi="Arial" w:cs="Arial"/>
+          <w:sz w:val="24"/>
+          <w:szCs w:val="24"/>
+        </w:rPr>
         <w:br/>
       </w:r>
     </w:p>
@@ -1281,6 +2247,26 @@
           <w:sz w:val="24"/>
           <w:szCs w:val="24"/>
         </w:rPr>
+        <w:t xml:space="preserve"> </w:t>
+      </w:r>
+      <w:hyperlink w:anchor="_Bibliography" w:history="1">
+        <w:r>
+          <w:rPr>
+            <w:rStyle w:val="Hyperlink"/>
+            <w:rFonts w:ascii="Arial" w:hAnsi="Arial" w:cs="Arial"/>
+            <w:sz w:val="24"/>
+            <w:szCs w:val="24"/>
+            <w:vertAlign w:val="superscript"/>
+          </w:rPr>
+          <w:t>[7][8]</w:t>
+        </w:r>
+      </w:hyperlink>
+      <w:r>
+        <w:rPr>
+          <w:rFonts w:ascii="Arial" w:hAnsi="Arial" w:cs="Arial"/>
+          <w:sz w:val="24"/>
+          <w:szCs w:val="24"/>
+        </w:rPr>
         <w:br/>
       </w:r>
     </w:p>
@@ -1319,16 +2305,7 @@
           <w:sz w:val="24"/>
           <w:szCs w:val="24"/>
         </w:rPr>
-        <w:t xml:space="preserve">so Turing could only test it by doing calculations himself and playing in </w:t>
-      </w:r>
-      <w:r>
-        <w:rPr>
-          <w:rFonts w:ascii="Arial" w:hAnsi="Arial" w:cs="Arial"/>
-          <w:sz w:val="24"/>
-          <w:szCs w:val="24"/>
-        </w:rPr>
-        <w:lastRenderedPageBreak/>
-        <w:t>accord</w:t>
+        <w:t>so Turing could only test it by doing calculations himself and playing in accord</w:t>
       </w:r>
       <w:r>
         <w:rPr>
@@ -1338,6 +2315,26 @@
         </w:rPr>
         <w:t>ance to the results of each move. Each move took about several minutes.</w:t>
       </w:r>
+      <w:r>
+        <w:rPr>
+          <w:rFonts w:ascii="Arial" w:hAnsi="Arial" w:cs="Arial"/>
+          <w:sz w:val="24"/>
+          <w:szCs w:val="24"/>
+        </w:rPr>
+        <w:t xml:space="preserve"> </w:t>
+      </w:r>
+      <w:hyperlink w:anchor="_Bibliography" w:history="1">
+        <w:r>
+          <w:rPr>
+            <w:rStyle w:val="Hyperlink"/>
+            <w:rFonts w:ascii="Arial" w:hAnsi="Arial" w:cs="Arial"/>
+            <w:sz w:val="24"/>
+            <w:szCs w:val="24"/>
+            <w:vertAlign w:val="superscript"/>
+          </w:rPr>
+          <w:t>[7][8]</w:t>
+        </w:r>
+      </w:hyperlink>
       <w:r>
         <w:rPr>
           <w:rFonts w:ascii="Arial" w:hAnsi="Arial" w:cs="Arial"/>
@@ -1374,8 +2371,28 @@
           <w:sz w:val="24"/>
           <w:szCs w:val="24"/>
         </w:rPr>
-        <w:t>an international expert in the game was in November 1988, in Long Beach, California. The computer was named Deep Thought.</w:t>
-      </w:r>
+        <w:t>an international expert in the game was in November 1988, in Long Beach, California. The computer was named Deep Thought</w:t>
+      </w:r>
+      <w:r>
+        <w:rPr>
+          <w:rFonts w:ascii="Arial" w:hAnsi="Arial" w:cs="Arial"/>
+          <w:sz w:val="24"/>
+          <w:szCs w:val="24"/>
+        </w:rPr>
+        <w:t xml:space="preserve"> (This is not to be confused with Deep Blue which was the first computer system to beat a world champion in the game). </w:t>
+      </w:r>
+      <w:hyperlink w:anchor="_Bibliography" w:history="1">
+        <w:r>
+          <w:rPr>
+            <w:rStyle w:val="Hyperlink"/>
+            <w:rFonts w:ascii="Arial" w:hAnsi="Arial" w:cs="Arial"/>
+            <w:sz w:val="24"/>
+            <w:szCs w:val="24"/>
+            <w:vertAlign w:val="superscript"/>
+          </w:rPr>
+          <w:t>[7][8]</w:t>
+        </w:r>
+      </w:hyperlink>
       <w:r>
         <w:rPr>
           <w:rFonts w:ascii="Arial" w:hAnsi="Arial" w:cs="Arial"/>
@@ -1404,8 +2421,29 @@
           <w:sz w:val="24"/>
           <w:szCs w:val="24"/>
         </w:rPr>
+        <w:lastRenderedPageBreak/>
         <w:t>The number of possible moves when playing the first four moves (for both sides) in the game is 318,979,564,000.</w:t>
       </w:r>
+      <w:r>
+        <w:rPr>
+          <w:rFonts w:ascii="Arial" w:hAnsi="Arial" w:cs="Arial"/>
+          <w:sz w:val="24"/>
+          <w:szCs w:val="24"/>
+        </w:rPr>
+        <w:t xml:space="preserve"> </w:t>
+      </w:r>
+      <w:hyperlink w:anchor="_Bibliography" w:history="1">
+        <w:r>
+          <w:rPr>
+            <w:rStyle w:val="Hyperlink"/>
+            <w:rFonts w:ascii="Arial" w:hAnsi="Arial" w:cs="Arial"/>
+            <w:sz w:val="24"/>
+            <w:szCs w:val="24"/>
+            <w:vertAlign w:val="superscript"/>
+          </w:rPr>
+          <w:t>[7]</w:t>
+        </w:r>
+      </w:hyperlink>
       <w:r>
         <w:rPr>
           <w:rFonts w:ascii="Arial" w:hAnsi="Arial" w:cs="Arial"/>
@@ -1437,6 +2475,34 @@
         </w:rPr>
         <w:t>Approximately 600,000,000 people know how to play chess across the world</w:t>
       </w:r>
+      <w:r>
+        <w:rPr>
+          <w:rFonts w:ascii="Arial" w:hAnsi="Arial" w:cs="Arial"/>
+          <w:sz w:val="24"/>
+          <w:szCs w:val="24"/>
+        </w:rPr>
+        <w:t>.</w:t>
+      </w:r>
+      <w:r>
+        <w:rPr>
+          <w:rFonts w:ascii="Arial" w:hAnsi="Arial" w:cs="Arial"/>
+          <w:sz w:val="24"/>
+          <w:szCs w:val="24"/>
+        </w:rPr>
+        <w:t xml:space="preserve"> </w:t>
+      </w:r>
+      <w:hyperlink w:anchor="_Bibliography" w:history="1">
+        <w:r>
+          <w:rPr>
+            <w:rStyle w:val="Hyperlink"/>
+            <w:rFonts w:ascii="Arial" w:hAnsi="Arial" w:cs="Arial"/>
+            <w:sz w:val="24"/>
+            <w:szCs w:val="24"/>
+            <w:vertAlign w:val="superscript"/>
+          </w:rPr>
+          <w:t>[8]</w:t>
+        </w:r>
+      </w:hyperlink>
     </w:p>
     <w:p>
       <w:pPr>
@@ -1866,7 +2932,6 @@
           <w:szCs w:val="24"/>
           <w:u w:val="single"/>
         </w:rPr>
-        <w:lastRenderedPageBreak/>
         <w:t>Queen:</w:t>
       </w:r>
     </w:p>
@@ -1925,6 +2990,7 @@
           <w:szCs w:val="24"/>
           <w:u w:val="single"/>
         </w:rPr>
+        <w:lastRenderedPageBreak/>
         <w:t>King:</w:t>
       </w:r>
     </w:p>
@@ -1949,6 +3015,26 @@
         </w:rPr>
         <w:t>Can move one square at a time in all directions (horizontally, vertically, or diagonally), as long as the square is vacant.</w:t>
       </w:r>
+      <w:r>
+        <w:rPr>
+          <w:rFonts w:ascii="Arial" w:hAnsi="Arial" w:cs="Arial"/>
+          <w:sz w:val="24"/>
+          <w:szCs w:val="24"/>
+        </w:rPr>
+        <w:t xml:space="preserve"> </w:t>
+      </w:r>
+      <w:hyperlink w:anchor="_Bibliography" w:history="1">
+        <w:r>
+          <w:rPr>
+            <w:rStyle w:val="Hyperlink"/>
+            <w:rFonts w:ascii="Arial" w:hAnsi="Arial" w:cs="Arial"/>
+            <w:sz w:val="24"/>
+            <w:szCs w:val="24"/>
+            <w:vertAlign w:val="superscript"/>
+          </w:rPr>
+          <w:t>[9]</w:t>
+        </w:r>
+      </w:hyperlink>
     </w:p>
     <w:p>
       <w:pPr>
@@ -2542,24 +3628,732 @@
         </w:rPr>
         <w:t>down to the player’s choice. The piece the pawn is being promoted to does not need to be a previously captured piece.</w:t>
       </w:r>
-      <w:bookmarkStart w:id="0" w:name="_GoBack"/>
+      <w:r>
+        <w:rPr>
+          <w:rFonts w:ascii="Arial" w:hAnsi="Arial" w:cs="Arial"/>
+          <w:sz w:val="24"/>
+          <w:szCs w:val="24"/>
+        </w:rPr>
+        <w:t xml:space="preserve"> </w:t>
+      </w:r>
+      <w:hyperlink w:anchor="_Bibliography" w:history="1">
+        <w:r>
+          <w:rPr>
+            <w:rStyle w:val="Hyperlink"/>
+            <w:rFonts w:ascii="Arial" w:hAnsi="Arial" w:cs="Arial"/>
+            <w:sz w:val="24"/>
+            <w:szCs w:val="24"/>
+            <w:vertAlign w:val="superscript"/>
+          </w:rPr>
+          <w:t>[9]</w:t>
+        </w:r>
+      </w:hyperlink>
+    </w:p>
+    <w:p>
+      <w:pPr>
+        <w:rPr>
+          <w:rFonts w:ascii="Arial" w:hAnsi="Arial" w:cs="Arial"/>
+          <w:sz w:val="24"/>
+          <w:szCs w:val="24"/>
+        </w:rPr>
+      </w:pPr>
+    </w:p>
+    <w:p>
+      <w:pPr>
+        <w:rPr>
+          <w:rFonts w:ascii="Arial" w:hAnsi="Arial" w:cs="Arial"/>
+          <w:sz w:val="24"/>
+          <w:szCs w:val="24"/>
+        </w:rPr>
+      </w:pPr>
+    </w:p>
+    <w:p>
+      <w:pPr>
+        <w:pStyle w:val="Heading1"/>
+        <w:rPr>
+          <w:sz w:val="36"/>
+          <w:szCs w:val="36"/>
+        </w:rPr>
+      </w:pPr>
+      <w:r>
+        <w:rPr>
+          <w:sz w:val="36"/>
+          <w:szCs w:val="36"/>
+        </w:rPr>
+        <w:lastRenderedPageBreak/>
+        <w:t>Check</w:t>
+      </w:r>
+    </w:p>
+    <w:p>
+      <w:pPr>
+        <w:rPr>
+          <w:rFonts w:ascii="Arial" w:hAnsi="Arial" w:cs="Arial"/>
+          <w:sz w:val="24"/>
+          <w:szCs w:val="24"/>
+        </w:rPr>
+      </w:pPr>
+    </w:p>
+    <w:p>
+      <w:pPr>
+        <w:rPr>
+          <w:rFonts w:ascii="Arial" w:hAnsi="Arial" w:cs="Arial"/>
+          <w:sz w:val="24"/>
+          <w:szCs w:val="24"/>
+        </w:rPr>
+      </w:pPr>
+      <w:r>
+        <w:rPr>
+          <w:rFonts w:ascii="Arial" w:hAnsi="Arial" w:cs="Arial"/>
+          <w:sz w:val="24"/>
+          <w:szCs w:val="24"/>
+        </w:rPr>
+        <w:t>Check is when it is possible for the opponent to attack/capture the player’s king in their next turn. Sometimes a player cannot move one of their pieces as it would put their own king into check for the opponent player, and it is illegal for the player to make a move that would put their king in check.</w:t>
+      </w:r>
+    </w:p>
+    <w:p>
+      <w:pPr>
+        <w:rPr>
+          <w:rFonts w:ascii="Arial" w:hAnsi="Arial" w:cs="Arial"/>
+          <w:sz w:val="24"/>
+          <w:szCs w:val="24"/>
+        </w:rPr>
+      </w:pPr>
+    </w:p>
+    <w:p>
+      <w:pPr>
+        <w:rPr>
+          <w:rFonts w:ascii="Arial" w:hAnsi="Arial" w:cs="Arial"/>
+          <w:sz w:val="24"/>
+          <w:szCs w:val="24"/>
+        </w:rPr>
+      </w:pPr>
+      <w:r>
+        <w:rPr>
+          <w:rFonts w:ascii="Arial" w:hAnsi="Arial" w:cs="Arial"/>
+          <w:sz w:val="24"/>
+          <w:szCs w:val="24"/>
+        </w:rPr>
+        <w:t>In informal games, it is known as common practice for the opponent to announce when they’ve put the player’s king in check. In competitive/formal games, however, the opponent does not have to announce that the player’s king is in check.</w:t>
+      </w:r>
+    </w:p>
+    <w:p>
+      <w:pPr>
+        <w:rPr>
+          <w:rFonts w:ascii="Arial" w:hAnsi="Arial" w:cs="Arial"/>
+          <w:sz w:val="24"/>
+          <w:szCs w:val="24"/>
+        </w:rPr>
+      </w:pPr>
+    </w:p>
+    <w:p>
+      <w:pPr>
+        <w:rPr>
+          <w:rFonts w:ascii="Arial" w:hAnsi="Arial" w:cs="Arial"/>
+          <w:sz w:val="24"/>
+          <w:szCs w:val="24"/>
+        </w:rPr>
+      </w:pPr>
+      <w:r>
+        <w:rPr>
+          <w:rFonts w:ascii="Arial" w:hAnsi="Arial" w:cs="Arial"/>
+          <w:sz w:val="24"/>
+          <w:szCs w:val="24"/>
+        </w:rPr>
+        <w:t>There are a few possible ways to get the king out of check:</w:t>
+      </w:r>
+    </w:p>
+    <w:p>
+      <w:pPr>
+        <w:pStyle w:val="ListParagraph"/>
+        <w:numPr>
+          <w:ilvl w:val="0"/>
+          <w:numId w:val="6"/>
+        </w:numPr>
+        <w:rPr>
+          <w:rFonts w:ascii="Arial" w:hAnsi="Arial" w:cs="Arial"/>
+          <w:sz w:val="24"/>
+          <w:szCs w:val="24"/>
+        </w:rPr>
+      </w:pPr>
+      <w:r>
+        <w:rPr>
+          <w:rFonts w:ascii="Arial" w:hAnsi="Arial" w:cs="Arial"/>
+          <w:sz w:val="24"/>
+          <w:szCs w:val="24"/>
+        </w:rPr>
+        <w:t>Moving the king to a square that cannot be moved into from an opponent player’s piece in the opponent’s next turn.</w:t>
+      </w:r>
+    </w:p>
+    <w:p>
+      <w:pPr>
+        <w:pStyle w:val="ListParagraph"/>
+        <w:numPr>
+          <w:ilvl w:val="0"/>
+          <w:numId w:val="6"/>
+        </w:numPr>
+        <w:rPr>
+          <w:rFonts w:ascii="Arial" w:hAnsi="Arial" w:cs="Arial"/>
+          <w:sz w:val="24"/>
+          <w:szCs w:val="24"/>
+        </w:rPr>
+      </w:pPr>
+      <w:r>
+        <w:rPr>
+          <w:rFonts w:ascii="Arial" w:hAnsi="Arial" w:cs="Arial"/>
+          <w:sz w:val="24"/>
+          <w:szCs w:val="24"/>
+        </w:rPr>
+        <w:t>Capture the opponent’s piece (either with the king itself or another piece).</w:t>
+      </w:r>
+    </w:p>
+    <w:p>
+      <w:pPr>
+        <w:pStyle w:val="ListParagraph"/>
+        <w:numPr>
+          <w:ilvl w:val="0"/>
+          <w:numId w:val="6"/>
+        </w:numPr>
+        <w:rPr>
+          <w:rFonts w:ascii="Arial" w:hAnsi="Arial" w:cs="Arial"/>
+          <w:sz w:val="24"/>
+          <w:szCs w:val="24"/>
+        </w:rPr>
+      </w:pPr>
+      <w:r>
+        <w:rPr>
+          <w:rFonts w:ascii="Arial" w:hAnsi="Arial" w:cs="Arial"/>
+          <w:sz w:val="24"/>
+          <w:szCs w:val="24"/>
+        </w:rPr>
+        <w:t>Block the opponent’s path to the king by placing another piece in its way.</w:t>
+      </w:r>
+    </w:p>
+    <w:p>
+      <w:pPr>
+        <w:rPr>
+          <w:rFonts w:ascii="Arial" w:hAnsi="Arial" w:cs="Arial"/>
+          <w:sz w:val="24"/>
+          <w:szCs w:val="24"/>
+        </w:rPr>
+      </w:pPr>
+    </w:p>
+    <w:p>
+      <w:pPr>
+        <w:rPr>
+          <w:rFonts w:ascii="Arial" w:hAnsi="Arial" w:cs="Arial"/>
+          <w:sz w:val="24"/>
+          <w:szCs w:val="24"/>
+        </w:rPr>
+      </w:pPr>
+      <w:r>
+        <w:rPr>
+          <w:rFonts w:ascii="Arial" w:hAnsi="Arial" w:cs="Arial"/>
+          <w:sz w:val="24"/>
+          <w:szCs w:val="24"/>
+        </w:rPr>
+        <w:t xml:space="preserve">If it is not possible for the player to get their king out of check, the king is checkmated, which means the game is now over (see ‘Winning Conditions’). </w:t>
+      </w:r>
+      <w:hyperlink w:anchor="_Bibliography" w:history="1">
+        <w:r>
+          <w:rPr>
+            <w:rStyle w:val="Hyperlink"/>
+            <w:rFonts w:ascii="Arial" w:hAnsi="Arial" w:cs="Arial"/>
+            <w:sz w:val="24"/>
+            <w:szCs w:val="24"/>
+            <w:vertAlign w:val="superscript"/>
+          </w:rPr>
+          <w:t>[10]</w:t>
+        </w:r>
+      </w:hyperlink>
+    </w:p>
+    <w:p>
+      <w:pPr>
+        <w:pStyle w:val="Heading1"/>
+        <w:rPr>
+          <w:sz w:val="36"/>
+          <w:szCs w:val="36"/>
+        </w:rPr>
+      </w:pPr>
+    </w:p>
+    <w:p>
+      <w:pPr>
+        <w:pStyle w:val="Heading1"/>
+      </w:pPr>
+      <w:r>
+        <w:rPr>
+          <w:sz w:val="36"/>
+          <w:szCs w:val="36"/>
+        </w:rPr>
+        <w:t>Winning Conditions</w:t>
+      </w:r>
+    </w:p>
+    <w:p>
+      <w:pPr>
+        <w:rPr>
+          <w:rFonts w:ascii="Arial" w:hAnsi="Arial" w:cs="Arial"/>
+          <w:sz w:val="24"/>
+          <w:szCs w:val="24"/>
+        </w:rPr>
+      </w:pPr>
+    </w:p>
+    <w:p>
+      <w:pPr>
+        <w:rPr>
+          <w:rFonts w:ascii="Arial" w:hAnsi="Arial" w:cs="Arial"/>
+          <w:b/>
+          <w:bCs/>
+          <w:sz w:val="24"/>
+          <w:szCs w:val="24"/>
+          <w:u w:val="single"/>
+        </w:rPr>
+      </w:pPr>
+      <w:r>
+        <w:rPr>
+          <w:rFonts w:ascii="Arial" w:hAnsi="Arial" w:cs="Arial"/>
+          <w:b/>
+          <w:bCs/>
+          <w:sz w:val="24"/>
+          <w:szCs w:val="24"/>
+          <w:u w:val="single"/>
+        </w:rPr>
+        <w:t>Checkmate</w:t>
+      </w:r>
+    </w:p>
+    <w:p>
+      <w:pPr>
+        <w:rPr>
+          <w:rFonts w:ascii="Arial" w:hAnsi="Arial" w:cs="Arial"/>
+          <w:sz w:val="24"/>
+          <w:szCs w:val="24"/>
+        </w:rPr>
+      </w:pPr>
+      <w:r>
+        <w:rPr>
+          <w:rFonts w:ascii="Arial" w:hAnsi="Arial" w:cs="Arial"/>
+          <w:sz w:val="24"/>
+          <w:szCs w:val="24"/>
+        </w:rPr>
+        <w:t>If a player’s king is in check and they cannot legally get their king out of check, the king is “checkmated”, meaning the opponent can capture their king and the game ends. The king is not actually removed or captured because a situation where the king is checkmated is sufficient to end the game without making a further move.</w:t>
+      </w:r>
+    </w:p>
+    <w:p>
+      <w:pPr>
+        <w:rPr>
+          <w:rFonts w:ascii="Arial" w:hAnsi="Arial" w:cs="Arial"/>
+          <w:sz w:val="24"/>
+          <w:szCs w:val="24"/>
+        </w:rPr>
+      </w:pPr>
+    </w:p>
+    <w:p>
+      <w:pPr>
+        <w:rPr>
+          <w:rFonts w:ascii="Arial" w:hAnsi="Arial" w:cs="Arial"/>
+          <w:b/>
+          <w:bCs/>
+          <w:sz w:val="24"/>
+          <w:szCs w:val="24"/>
+          <w:u w:val="single"/>
+        </w:rPr>
+      </w:pPr>
+      <w:r>
+        <w:rPr>
+          <w:rFonts w:ascii="Arial" w:hAnsi="Arial" w:cs="Arial"/>
+          <w:b/>
+          <w:bCs/>
+          <w:sz w:val="24"/>
+          <w:szCs w:val="24"/>
+          <w:u w:val="single"/>
+        </w:rPr>
+        <w:t>Resigning</w:t>
+      </w:r>
+    </w:p>
+    <w:p>
+      <w:pPr>
+        <w:rPr>
+          <w:rFonts w:ascii="Arial" w:hAnsi="Arial" w:cs="Arial"/>
+          <w:sz w:val="24"/>
+          <w:szCs w:val="24"/>
+        </w:rPr>
+      </w:pPr>
+      <w:r>
+        <w:rPr>
+          <w:rFonts w:ascii="Arial" w:hAnsi="Arial" w:cs="Arial"/>
+          <w:sz w:val="24"/>
+          <w:szCs w:val="24"/>
+        </w:rPr>
+        <w:t>A player can resign at any point during the game, which means their opponent would win. A player would usually resign when they think that they are highly likely to lose the game and would be pointless continuing. They can indicate their resignation by simply saying they resign from the game.</w:t>
+      </w:r>
+    </w:p>
+    <w:p>
+      <w:pPr>
+        <w:rPr>
+          <w:rFonts w:ascii="Arial" w:hAnsi="Arial" w:cs="Arial"/>
+          <w:sz w:val="24"/>
+          <w:szCs w:val="24"/>
+        </w:rPr>
+      </w:pPr>
+    </w:p>
+    <w:p>
+      <w:pPr>
+        <w:rPr>
+          <w:rFonts w:ascii="Arial" w:hAnsi="Arial" w:cs="Arial"/>
+          <w:b/>
+          <w:bCs/>
+          <w:sz w:val="24"/>
+          <w:szCs w:val="24"/>
+          <w:u w:val="single"/>
+        </w:rPr>
+      </w:pPr>
+      <w:r>
+        <w:rPr>
+          <w:rFonts w:ascii="Arial" w:hAnsi="Arial" w:cs="Arial"/>
+          <w:b/>
+          <w:bCs/>
+          <w:sz w:val="24"/>
+          <w:szCs w:val="24"/>
+          <w:u w:val="single"/>
+        </w:rPr>
+        <w:t>Draw</w:t>
+      </w:r>
+    </w:p>
+    <w:p>
+      <w:pPr>
+        <w:rPr>
+          <w:rFonts w:ascii="Arial" w:hAnsi="Arial" w:cs="Arial"/>
+          <w:sz w:val="24"/>
+          <w:szCs w:val="24"/>
+        </w:rPr>
+      </w:pPr>
+      <w:r>
+        <w:rPr>
+          <w:rFonts w:ascii="Arial" w:hAnsi="Arial" w:cs="Arial"/>
+          <w:sz w:val="24"/>
+          <w:szCs w:val="24"/>
+        </w:rPr>
+        <w:lastRenderedPageBreak/>
+        <w:t>A draw means there is no conclusive winner or loser in a game. It can occur in the following conditions:</w:t>
+      </w:r>
+    </w:p>
+    <w:p>
+      <w:pPr>
+        <w:pStyle w:val="ListParagraph"/>
+        <w:numPr>
+          <w:ilvl w:val="0"/>
+          <w:numId w:val="8"/>
+        </w:numPr>
+        <w:rPr>
+          <w:rFonts w:ascii="Arial" w:hAnsi="Arial" w:cs="Arial"/>
+          <w:sz w:val="24"/>
+          <w:szCs w:val="24"/>
+        </w:rPr>
+      </w:pPr>
+      <w:r>
+        <w:rPr>
+          <w:rFonts w:ascii="Arial" w:hAnsi="Arial" w:cs="Arial"/>
+          <w:sz w:val="24"/>
+          <w:szCs w:val="24"/>
+        </w:rPr>
+        <w:t>In a stalemate, which is when the player is not in check but cannot make a legal move.</w:t>
+      </w:r>
+      <w:r>
+        <w:rPr>
+          <w:rFonts w:ascii="Arial" w:hAnsi="Arial" w:cs="Arial"/>
+          <w:sz w:val="24"/>
+          <w:szCs w:val="24"/>
+        </w:rPr>
+        <w:br/>
+      </w:r>
+    </w:p>
+    <w:p>
+      <w:pPr>
+        <w:pStyle w:val="ListParagraph"/>
+        <w:numPr>
+          <w:ilvl w:val="0"/>
+          <w:numId w:val="8"/>
+        </w:numPr>
+        <w:rPr>
+          <w:rFonts w:ascii="Arial" w:hAnsi="Arial" w:cs="Arial"/>
+          <w:sz w:val="24"/>
+          <w:szCs w:val="24"/>
+        </w:rPr>
+      </w:pPr>
+      <w:r>
+        <w:rPr>
+          <w:rFonts w:ascii="Arial" w:hAnsi="Arial" w:cs="Arial"/>
+          <w:sz w:val="24"/>
+          <w:szCs w:val="24"/>
+        </w:rPr>
+        <w:t xml:space="preserve">When it is not possible to checkmate for both the player and their opposition with any legal move. This can happen </w:t>
+      </w:r>
+      <w:r>
+        <w:rPr>
+          <w:rFonts w:ascii="Arial" w:hAnsi="Arial" w:cs="Arial"/>
+          <w:sz w:val="24"/>
+          <w:szCs w:val="24"/>
+        </w:rPr>
+        <w:t>when there are insufficient pieces</w:t>
+      </w:r>
+      <w:r>
+        <w:rPr>
+          <w:rFonts w:ascii="Arial" w:hAnsi="Arial" w:cs="Arial"/>
+          <w:sz w:val="24"/>
+          <w:szCs w:val="24"/>
+        </w:rPr>
+        <w:t xml:space="preserve">, </w:t>
+      </w:r>
+      <w:r>
+        <w:rPr>
+          <w:rFonts w:ascii="Arial" w:hAnsi="Arial" w:cs="Arial"/>
+          <w:sz w:val="24"/>
+          <w:szCs w:val="24"/>
+        </w:rPr>
+        <w:t xml:space="preserve">or </w:t>
+      </w:r>
+      <w:r>
+        <w:rPr>
+          <w:rFonts w:ascii="Arial" w:hAnsi="Arial" w:cs="Arial"/>
+          <w:sz w:val="24"/>
+          <w:szCs w:val="24"/>
+        </w:rPr>
+        <w:t>the existing pieces are unable to make a move to put a king in checkmate. These scenarios can occur with the following combination of pieces:</w:t>
+      </w:r>
+    </w:p>
+    <w:p>
+      <w:pPr>
+        <w:pStyle w:val="ListParagraph"/>
+        <w:numPr>
+          <w:ilvl w:val="1"/>
+          <w:numId w:val="6"/>
+        </w:numPr>
+        <w:rPr>
+          <w:rFonts w:ascii="Arial" w:hAnsi="Arial" w:cs="Arial"/>
+          <w:sz w:val="24"/>
+          <w:szCs w:val="24"/>
+        </w:rPr>
+      </w:pPr>
+      <w:r>
+        <w:rPr>
+          <w:rFonts w:ascii="Arial" w:hAnsi="Arial" w:cs="Arial"/>
+          <w:sz w:val="24"/>
+          <w:szCs w:val="24"/>
+        </w:rPr>
+        <w:t>King against King</w:t>
+      </w:r>
+    </w:p>
+    <w:p>
+      <w:pPr>
+        <w:pStyle w:val="ListParagraph"/>
+        <w:numPr>
+          <w:ilvl w:val="1"/>
+          <w:numId w:val="6"/>
+        </w:numPr>
+        <w:rPr>
+          <w:rFonts w:ascii="Arial" w:hAnsi="Arial" w:cs="Arial"/>
+          <w:sz w:val="24"/>
+          <w:szCs w:val="24"/>
+        </w:rPr>
+      </w:pPr>
+      <w:r>
+        <w:rPr>
+          <w:rFonts w:ascii="Arial" w:hAnsi="Arial" w:cs="Arial"/>
+          <w:sz w:val="24"/>
+          <w:szCs w:val="24"/>
+        </w:rPr>
+        <w:t>King against King and Bishop</w:t>
+      </w:r>
+    </w:p>
+    <w:p>
+      <w:pPr>
+        <w:pStyle w:val="ListParagraph"/>
+        <w:numPr>
+          <w:ilvl w:val="1"/>
+          <w:numId w:val="6"/>
+        </w:numPr>
+        <w:rPr>
+          <w:rFonts w:ascii="Arial" w:hAnsi="Arial" w:cs="Arial"/>
+          <w:sz w:val="24"/>
+          <w:szCs w:val="24"/>
+        </w:rPr>
+      </w:pPr>
+      <w:r>
+        <w:rPr>
+          <w:rFonts w:ascii="Arial" w:hAnsi="Arial" w:cs="Arial"/>
+          <w:sz w:val="24"/>
+          <w:szCs w:val="24"/>
+        </w:rPr>
+        <w:t>King against King and Knight</w:t>
+      </w:r>
+    </w:p>
+    <w:p>
+      <w:pPr>
+        <w:pStyle w:val="ListParagraph"/>
+        <w:numPr>
+          <w:ilvl w:val="1"/>
+          <w:numId w:val="6"/>
+        </w:numPr>
+        <w:rPr>
+          <w:rFonts w:ascii="Arial" w:hAnsi="Arial" w:cs="Arial"/>
+          <w:sz w:val="24"/>
+          <w:szCs w:val="24"/>
+        </w:rPr>
+      </w:pPr>
+      <w:r>
+        <w:rPr>
+          <w:rFonts w:ascii="Arial" w:hAnsi="Arial" w:cs="Arial"/>
+          <w:sz w:val="24"/>
+          <w:szCs w:val="24"/>
+        </w:rPr>
+        <w:t>King and Bishop against King and Bishop (where both Bishops are squares of the same colour)</w:t>
+      </w:r>
+    </w:p>
+    <w:p>
+      <w:pPr>
+        <w:pStyle w:val="ListParagraph"/>
+        <w:rPr>
+          <w:rFonts w:ascii="Arial" w:hAnsi="Arial" w:cs="Arial"/>
+          <w:sz w:val="24"/>
+          <w:szCs w:val="24"/>
+        </w:rPr>
+      </w:pPr>
+    </w:p>
+    <w:p>
+      <w:pPr>
+        <w:pStyle w:val="ListParagraph"/>
+        <w:numPr>
+          <w:ilvl w:val="0"/>
+          <w:numId w:val="8"/>
+        </w:numPr>
+        <w:rPr>
+          <w:rFonts w:ascii="Arial" w:hAnsi="Arial" w:cs="Arial"/>
+          <w:sz w:val="24"/>
+          <w:szCs w:val="24"/>
+        </w:rPr>
+      </w:pPr>
+      <w:r>
+        <w:rPr>
+          <w:rFonts w:ascii="Arial" w:hAnsi="Arial" w:cs="Arial"/>
+          <w:sz w:val="24"/>
+          <w:szCs w:val="24"/>
+        </w:rPr>
+        <w:t>When both players agree to draw when one of the players offers to draw.</w:t>
+      </w:r>
+    </w:p>
+    <w:p>
+      <w:pPr>
+        <w:rPr>
+          <w:rFonts w:ascii="Arial" w:hAnsi="Arial" w:cs="Arial"/>
+          <w:sz w:val="24"/>
+          <w:szCs w:val="24"/>
+        </w:rPr>
+      </w:pPr>
+    </w:p>
+    <w:p>
+      <w:pPr>
+        <w:rPr>
+          <w:rFonts w:ascii="Arial" w:hAnsi="Arial" w:cs="Arial"/>
+          <w:b/>
+          <w:bCs/>
+          <w:sz w:val="24"/>
+          <w:szCs w:val="24"/>
+          <w:u w:val="single"/>
+        </w:rPr>
+      </w:pPr>
+      <w:r>
+        <w:rPr>
+          <w:rFonts w:ascii="Arial" w:hAnsi="Arial" w:cs="Arial"/>
+          <w:b/>
+          <w:bCs/>
+          <w:sz w:val="24"/>
+          <w:szCs w:val="24"/>
+          <w:u w:val="single"/>
+        </w:rPr>
+        <w:t>Time Control</w:t>
+      </w:r>
+    </w:p>
+    <w:p>
+      <w:pPr>
+        <w:rPr>
+          <w:rFonts w:ascii="Arial" w:hAnsi="Arial" w:cs="Arial"/>
+          <w:sz w:val="24"/>
+          <w:szCs w:val="24"/>
+        </w:rPr>
+      </w:pPr>
+      <w:r>
+        <w:rPr>
+          <w:rFonts w:ascii="Arial" w:hAnsi="Arial" w:cs="Arial"/>
+          <w:sz w:val="24"/>
+          <w:szCs w:val="24"/>
+        </w:rPr>
+        <w:t>This can happen in a competitive game where a player under time control can run out of their allocated/specified time limit to make a move, thus ending in a loss for th</w:t>
+      </w:r>
+      <w:r>
+        <w:rPr>
+          <w:rFonts w:ascii="Arial" w:hAnsi="Arial" w:cs="Arial"/>
+          <w:sz w:val="24"/>
+          <w:szCs w:val="24"/>
+        </w:rPr>
+        <w:t>e player and</w:t>
+      </w:r>
+      <w:r>
+        <w:rPr>
+          <w:rFonts w:ascii="Arial" w:hAnsi="Arial" w:cs="Arial"/>
+          <w:sz w:val="24"/>
+          <w:szCs w:val="24"/>
+        </w:rPr>
+        <w:t xml:space="preserve"> win for their opponent.</w:t>
+      </w:r>
+      <w:r>
+        <w:rPr>
+          <w:rFonts w:ascii="Arial" w:hAnsi="Arial" w:cs="Arial"/>
+          <w:sz w:val="24"/>
+          <w:szCs w:val="24"/>
+        </w:rPr>
+        <w:t xml:space="preserve"> </w:t>
+      </w:r>
+      <w:hyperlink w:anchor="_Bibliography" w:history="1">
+        <w:r>
+          <w:rPr>
+            <w:rStyle w:val="Hyperlink"/>
+            <w:rFonts w:ascii="Arial" w:hAnsi="Arial" w:cs="Arial"/>
+            <w:sz w:val="24"/>
+            <w:szCs w:val="24"/>
+            <w:vertAlign w:val="superscript"/>
+          </w:rPr>
+          <w:t>[11]</w:t>
+        </w:r>
+      </w:hyperlink>
+    </w:p>
+    <w:p>
+      <w:pPr>
+        <w:rPr>
+          <w:rFonts w:ascii="Arial" w:hAnsi="Arial" w:cs="Arial"/>
+          <w:sz w:val="24"/>
+          <w:szCs w:val="24"/>
+        </w:rPr>
+      </w:pPr>
+    </w:p>
+    <w:p/>
+    <w:p>
+      <w:pPr>
+        <w:pStyle w:val="Heading1"/>
+        <w:rPr>
+          <w:rFonts w:ascii="Arial" w:hAnsi="Arial" w:cs="Arial"/>
+          <w:b/>
+          <w:bCs/>
+          <w:i/>
+          <w:iCs/>
+          <w:color w:val="auto"/>
+          <w:sz w:val="24"/>
+          <w:szCs w:val="24"/>
+        </w:rPr>
+      </w:pPr>
+      <w:bookmarkStart w:id="0" w:name="_Bibliography"/>
       <w:bookmarkEnd w:id="0"/>
-    </w:p>
-    <w:p>
-      <w:pPr>
-        <w:pStyle w:val="Heading1"/>
-        <w:rPr>
-          <w:rFonts w:ascii="Arial" w:hAnsi="Arial" w:cs="Arial"/>
-          <w:color w:val="auto"/>
-          <w:sz w:val="24"/>
-          <w:szCs w:val="24"/>
-        </w:rPr>
-      </w:pPr>
       <w:r>
         <w:rPr>
           <w:sz w:val="36"/>
         </w:rPr>
-        <w:lastRenderedPageBreak/>
         <w:t>Bibliograph</w:t>
       </w:r>
       <w:r>
@@ -2577,6 +4371,102 @@
     </w:p>
     <w:p>
       <w:pPr>
+        <w:pStyle w:val="ListParagraph"/>
+        <w:numPr>
+          <w:ilvl w:val="0"/>
+          <w:numId w:val="7"/>
+        </w:numPr>
+        <w:rPr>
+          <w:rFonts w:ascii="Arial" w:hAnsi="Arial" w:cs="Arial"/>
+          <w:b/>
+          <w:bCs/>
+          <w:i/>
+          <w:iCs/>
+          <w:sz w:val="24"/>
+          <w:szCs w:val="24"/>
+        </w:rPr>
+      </w:pPr>
+      <w:r>
+        <w:rPr>
+          <w:rFonts w:ascii="Arial" w:hAnsi="Arial" w:cs="Arial"/>
+          <w:b/>
+          <w:bCs/>
+          <w:i/>
+          <w:iCs/>
+          <w:sz w:val="24"/>
+          <w:szCs w:val="24"/>
+        </w:rPr>
+        <w:t>Deep Blue Chess Computer</w:t>
+      </w:r>
+      <w:r>
+        <w:rPr>
+          <w:rFonts w:ascii="Arial" w:hAnsi="Arial" w:cs="Arial"/>
+          <w:b/>
+          <w:bCs/>
+          <w:i/>
+          <w:iCs/>
+          <w:sz w:val="24"/>
+          <w:szCs w:val="24"/>
+        </w:rPr>
+        <w:t xml:space="preserve"> - Wikipedia</w:t>
+      </w:r>
+    </w:p>
+    <w:p>
+      <w:pPr>
+        <w:rPr>
+          <w:rFonts w:ascii="Arial" w:hAnsi="Arial" w:cs="Arial"/>
+          <w:sz w:val="28"/>
+          <w:szCs w:val="28"/>
+        </w:rPr>
+      </w:pPr>
+      <w:hyperlink r:id="rId10" w:history="1">
+        <w:r>
+          <w:rPr>
+            <w:rStyle w:val="Hyperlink"/>
+            <w:rFonts w:ascii="Arial" w:hAnsi="Arial" w:cs="Arial"/>
+            <w:sz w:val="24"/>
+            <w:szCs w:val="24"/>
+          </w:rPr>
+          <w:t>https://en.wikipedia.org/wiki/Deep_Blue_(chess_computer)</w:t>
+        </w:r>
+      </w:hyperlink>
+    </w:p>
+    <w:p>
+      <w:pPr>
+        <w:rPr>
+          <w:rFonts w:ascii="Arial" w:hAnsi="Arial" w:cs="Arial"/>
+          <w:bCs/>
+          <w:iCs/>
+          <w:sz w:val="24"/>
+        </w:rPr>
+      </w:pPr>
+      <w:r>
+        <w:rPr>
+          <w:rFonts w:ascii="Arial" w:hAnsi="Arial" w:cs="Arial"/>
+          <w:bCs/>
+          <w:iCs/>
+          <w:sz w:val="24"/>
+        </w:rPr>
+        <w:t>This resource contained information in the chess-playing computer named “Deep Blue”, which beat the first Chess world championship under time controls.</w:t>
+      </w:r>
+    </w:p>
+    <w:p>
+      <w:pPr>
+        <w:rPr>
+          <w:rFonts w:ascii="Arial" w:hAnsi="Arial" w:cs="Arial"/>
+          <w:bCs/>
+          <w:iCs/>
+          <w:sz w:val="24"/>
+        </w:rPr>
+      </w:pPr>
+    </w:p>
+    <w:p>
+      <w:pPr>
+        <w:pStyle w:val="ListParagraph"/>
+        <w:numPr>
+          <w:ilvl w:val="0"/>
+          <w:numId w:val="7"/>
+        </w:numPr>
         <w:rPr>
           <w:rFonts w:ascii="Arial" w:hAnsi="Arial" w:cs="Arial"/>
           <w:b/>
@@ -2603,7 +4493,7 @@
           <w:szCs w:val="24"/>
         </w:rPr>
       </w:pPr>
-      <w:hyperlink r:id="rId10" w:history="1">
+      <w:hyperlink r:id="rId11" w:history="1">
         <w:r>
           <w:rPr>
             <w:rStyle w:val="Hyperlink"/>
@@ -2659,6 +4549,11 @@
     </w:p>
     <w:p>
       <w:pPr>
+        <w:pStyle w:val="ListParagraph"/>
+        <w:numPr>
+          <w:ilvl w:val="0"/>
+          <w:numId w:val="7"/>
+        </w:numPr>
         <w:rPr>
           <w:rFonts w:ascii="Arial" w:hAnsi="Arial" w:cs="Arial"/>
           <w:b/>
@@ -2679,18 +4574,519 @@
           <w:sz w:val="24"/>
           <w:szCs w:val="24"/>
         </w:rPr>
-        <w:t>Facts About Chess</w:t>
-      </w:r>
-    </w:p>
-    <w:p>
-      <w:pPr>
-        <w:rPr>
-          <w:rFonts w:ascii="Arial" w:hAnsi="Arial" w:cs="Arial"/>
-          <w:sz w:val="24"/>
-          <w:szCs w:val="24"/>
-        </w:rPr>
-      </w:pPr>
-      <w:hyperlink r:id="rId11" w:history="1">
+        <w:t xml:space="preserve">Calvo, Ricardo (1998) </w:t>
+      </w:r>
+      <w:r>
+        <w:rPr>
+          <w:rFonts w:ascii="Arial" w:hAnsi="Arial" w:cs="Arial"/>
+          <w:b/>
+          <w:bCs/>
+          <w:i/>
+          <w:iCs/>
+          <w:sz w:val="24"/>
+          <w:szCs w:val="24"/>
+        </w:rPr>
+        <w:t>“Valencia Spain: The Cradle of European Chess”</w:t>
+      </w:r>
+    </w:p>
+    <w:p>
+      <w:pPr>
+        <w:rPr>
+          <w:rStyle w:val="Hyperlink"/>
+          <w:rFonts w:ascii="Arial" w:hAnsi="Arial" w:cs="Arial"/>
+          <w:sz w:val="24"/>
+          <w:szCs w:val="24"/>
+        </w:rPr>
+      </w:pPr>
+      <w:hyperlink r:id="rId12" w:history="1">
+        <w:r>
+          <w:rPr>
+            <w:rStyle w:val="Hyperlink"/>
+            <w:rFonts w:ascii="Arial" w:hAnsi="Arial" w:cs="Arial"/>
+            <w:sz w:val="24"/>
+            <w:szCs w:val="24"/>
+          </w:rPr>
+          <w:t>http://history.chess.free.fr/papers/Calvo%201998.pdf</w:t>
+        </w:r>
+      </w:hyperlink>
+    </w:p>
+    <w:p>
+      <w:pPr>
+        <w:rPr>
+          <w:rFonts w:ascii="Arial" w:hAnsi="Arial" w:cs="Arial"/>
+          <w:sz w:val="24"/>
+          <w:szCs w:val="24"/>
+        </w:rPr>
+      </w:pPr>
+      <w:r>
+        <w:rPr>
+          <w:rStyle w:val="Hyperlink"/>
+          <w:rFonts w:ascii="Arial" w:hAnsi="Arial" w:cs="Arial"/>
+          <w:color w:val="auto"/>
+          <w:sz w:val="24"/>
+          <w:szCs w:val="24"/>
+          <w:u w:val="none"/>
+        </w:rPr>
+        <w:t>This report was useful in establishing the progression of Chess</w:t>
+      </w:r>
+      <w:r>
+        <w:rPr>
+          <w:rStyle w:val="Hyperlink"/>
+          <w:rFonts w:ascii="Arial" w:hAnsi="Arial" w:cs="Arial"/>
+          <w:color w:val="auto"/>
+          <w:sz w:val="24"/>
+          <w:szCs w:val="24"/>
+          <w:u w:val="none"/>
+        </w:rPr>
+        <w:t xml:space="preserve"> through time. It covered new rules adopted in Europe during</w:t>
+      </w:r>
+      <w:r>
+        <w:rPr>
+          <w:rStyle w:val="Hyperlink"/>
+          <w:rFonts w:ascii="Arial" w:hAnsi="Arial" w:cs="Arial"/>
+          <w:color w:val="auto"/>
+          <w:sz w:val="24"/>
+          <w:szCs w:val="24"/>
+          <w:u w:val="none"/>
+        </w:rPr>
+        <w:t xml:space="preserve"> the 15</w:t>
+      </w:r>
+      <w:r>
+        <w:rPr>
+          <w:rStyle w:val="Hyperlink"/>
+          <w:rFonts w:ascii="Arial" w:hAnsi="Arial" w:cs="Arial"/>
+          <w:color w:val="auto"/>
+          <w:sz w:val="24"/>
+          <w:szCs w:val="24"/>
+          <w:u w:val="none"/>
+          <w:vertAlign w:val="superscript"/>
+        </w:rPr>
+        <w:t>th</w:t>
+      </w:r>
+      <w:r>
+        <w:rPr>
+          <w:rStyle w:val="Hyperlink"/>
+          <w:rFonts w:ascii="Arial" w:hAnsi="Arial" w:cs="Arial"/>
+          <w:color w:val="auto"/>
+          <w:sz w:val="24"/>
+          <w:szCs w:val="24"/>
+          <w:u w:val="none"/>
+        </w:rPr>
+        <w:t xml:space="preserve"> century</w:t>
+      </w:r>
+      <w:r>
+        <w:rPr>
+          <w:rStyle w:val="Hyperlink"/>
+          <w:rFonts w:ascii="Arial" w:hAnsi="Arial" w:cs="Arial"/>
+          <w:color w:val="auto"/>
+          <w:sz w:val="24"/>
+          <w:szCs w:val="24"/>
+          <w:u w:val="none"/>
+        </w:rPr>
+        <w:t>, where the research from this has featured in my “History” section of my report above.</w:t>
+      </w:r>
+      <w:r>
+        <w:rPr>
+          <w:rStyle w:val="Hyperlink"/>
+          <w:rFonts w:ascii="Arial" w:hAnsi="Arial" w:cs="Arial"/>
+          <w:color w:val="auto"/>
+          <w:sz w:val="24"/>
+          <w:szCs w:val="24"/>
+          <w:u w:val="none"/>
+        </w:rPr>
+        <w:t xml:space="preserve">  </w:t>
+      </w:r>
+    </w:p>
+    <w:p>
+      <w:pPr>
+        <w:rPr>
+          <w:rFonts w:ascii="Arial" w:hAnsi="Arial" w:cs="Arial"/>
+          <w:sz w:val="24"/>
+          <w:szCs w:val="24"/>
+        </w:rPr>
+      </w:pPr>
+    </w:p>
+    <w:p>
+      <w:pPr>
+        <w:pStyle w:val="ListParagraph"/>
+        <w:numPr>
+          <w:ilvl w:val="0"/>
+          <w:numId w:val="7"/>
+        </w:numPr>
+        <w:rPr>
+          <w:rFonts w:ascii="Arial" w:hAnsi="Arial" w:cs="Arial"/>
+          <w:b/>
+          <w:bCs/>
+          <w:i/>
+          <w:iCs/>
+          <w:sz w:val="28"/>
+          <w:szCs w:val="28"/>
+        </w:rPr>
+      </w:pPr>
+      <w:r>
+        <w:rPr>
+          <w:rFonts w:ascii="Arial" w:hAnsi="Arial" w:cs="Arial"/>
+          <w:b/>
+          <w:bCs/>
+          <w:i/>
+          <w:iCs/>
+          <w:sz w:val="24"/>
+          <w:szCs w:val="24"/>
+        </w:rPr>
+        <w:t>History of the Stalemate Rule – Wikipedia</w:t>
+      </w:r>
+    </w:p>
+    <w:p>
+      <w:pPr>
+        <w:rPr>
+          <w:rFonts w:ascii="Arial" w:hAnsi="Arial" w:cs="Arial"/>
+          <w:sz w:val="32"/>
+          <w:szCs w:val="32"/>
+        </w:rPr>
+      </w:pPr>
+      <w:hyperlink r:id="rId13" w:anchor="History_of_the_stalemate_rule" w:history="1">
+        <w:r>
+          <w:rPr>
+            <w:rStyle w:val="Hyperlink"/>
+            <w:rFonts w:ascii="Arial" w:hAnsi="Arial" w:cs="Arial"/>
+            <w:sz w:val="24"/>
+            <w:szCs w:val="24"/>
+          </w:rPr>
+          <w:t>https://en.wikipedia.org/wiki/Stalemate#History_of_the_stalemate_rule</w:t>
+        </w:r>
+      </w:hyperlink>
+    </w:p>
+    <w:p>
+      <w:pPr>
+        <w:rPr>
+          <w:rFonts w:ascii="Arial" w:hAnsi="Arial" w:cs="Arial"/>
+          <w:sz w:val="24"/>
+          <w:szCs w:val="24"/>
+        </w:rPr>
+      </w:pPr>
+      <w:r>
+        <w:rPr>
+          <w:rFonts w:ascii="Arial" w:hAnsi="Arial" w:cs="Arial"/>
+          <w:sz w:val="24"/>
+          <w:szCs w:val="24"/>
+        </w:rPr>
+        <w:t>This web resource provided information on the Stalemate rule, as the rule has changed from the game in its early days to how we know the game today and depending on the version of the game you play.</w:t>
+      </w:r>
+    </w:p>
+    <w:p>
+      <w:pPr>
+        <w:rPr>
+          <w:rFonts w:ascii="Arial" w:hAnsi="Arial" w:cs="Arial"/>
+          <w:sz w:val="24"/>
+          <w:szCs w:val="24"/>
+        </w:rPr>
+      </w:pPr>
+    </w:p>
+    <w:p>
+      <w:pPr>
+        <w:pStyle w:val="ListParagraph"/>
+        <w:numPr>
+          <w:ilvl w:val="0"/>
+          <w:numId w:val="7"/>
+        </w:numPr>
+        <w:rPr>
+          <w:rFonts w:ascii="Arial" w:hAnsi="Arial" w:cs="Arial"/>
+          <w:b/>
+          <w:bCs/>
+          <w:i/>
+          <w:iCs/>
+          <w:sz w:val="24"/>
+          <w:szCs w:val="24"/>
+        </w:rPr>
+      </w:pPr>
+      <w:r>
+        <w:rPr>
+          <w:rFonts w:ascii="Arial" w:hAnsi="Arial" w:cs="Arial"/>
+          <w:b/>
+          <w:bCs/>
+          <w:i/>
+          <w:iCs/>
+          <w:sz w:val="24"/>
+          <w:szCs w:val="24"/>
+        </w:rPr>
+        <w:t>The Chess Games of the London Chess Club – London Chess Club</w:t>
+      </w:r>
+    </w:p>
+    <w:p>
+      <w:pPr>
+        <w:rPr>
+          <w:rFonts w:ascii="Arial" w:hAnsi="Arial" w:cs="Arial"/>
+          <w:sz w:val="24"/>
+          <w:szCs w:val="24"/>
+        </w:rPr>
+      </w:pPr>
+      <w:hyperlink r:id="rId14" w:history="1">
+        <w:r>
+          <w:rPr>
+            <w:rStyle w:val="Hyperlink"/>
+            <w:rFonts w:ascii="Arial" w:hAnsi="Arial" w:cs="Arial"/>
+            <w:sz w:val="24"/>
+            <w:szCs w:val="24"/>
+          </w:rPr>
+          <w:t>https://www.chessgames.com/perl/chessplayer?pid=80740</w:t>
+        </w:r>
+      </w:hyperlink>
+    </w:p>
+    <w:p>
+      <w:pPr>
+        <w:rPr>
+          <w:rFonts w:ascii="Arial" w:hAnsi="Arial" w:cs="Arial"/>
+          <w:sz w:val="24"/>
+          <w:szCs w:val="24"/>
+        </w:rPr>
+      </w:pPr>
+      <w:r>
+        <w:rPr>
+          <w:rFonts w:ascii="Arial" w:hAnsi="Arial" w:cs="Arial"/>
+          <w:sz w:val="24"/>
+          <w:szCs w:val="24"/>
+        </w:rPr>
+        <w:t>Information from this website contained the results from the earliest examples of competitive chess play in the game’s history, where the London Chess Club played against the Edinburgh Chess Club.</w:t>
+      </w:r>
+    </w:p>
+    <w:p>
+      <w:pPr>
+        <w:rPr>
+          <w:rFonts w:ascii="Arial" w:hAnsi="Arial" w:cs="Arial"/>
+          <w:sz w:val="24"/>
+          <w:szCs w:val="24"/>
+        </w:rPr>
+      </w:pPr>
+    </w:p>
+    <w:p>
+      <w:pPr>
+        <w:pStyle w:val="ListParagraph"/>
+        <w:numPr>
+          <w:ilvl w:val="0"/>
+          <w:numId w:val="7"/>
+        </w:numPr>
+        <w:rPr>
+          <w:rFonts w:ascii="Arial" w:hAnsi="Arial" w:cs="Arial"/>
+          <w:b/>
+          <w:bCs/>
+          <w:i/>
+          <w:iCs/>
+          <w:sz w:val="24"/>
+          <w:szCs w:val="24"/>
+        </w:rPr>
+      </w:pPr>
+      <w:r>
+        <w:rPr>
+          <w:rFonts w:ascii="Arial" w:hAnsi="Arial" w:cs="Arial"/>
+          <w:b/>
+          <w:bCs/>
+          <w:i/>
+          <w:iCs/>
+          <w:sz w:val="24"/>
+          <w:szCs w:val="24"/>
+        </w:rPr>
+        <w:t xml:space="preserve">“Is Chess a Solved Game?” </w:t>
+      </w:r>
+      <w:r>
+        <w:rPr>
+          <w:rFonts w:ascii="Arial" w:hAnsi="Arial" w:cs="Arial"/>
+          <w:b/>
+          <w:bCs/>
+          <w:i/>
+          <w:iCs/>
+          <w:sz w:val="24"/>
+          <w:szCs w:val="24"/>
+        </w:rPr>
+        <w:t xml:space="preserve">– </w:t>
+      </w:r>
+      <w:r>
+        <w:rPr>
+          <w:rFonts w:ascii="Arial" w:hAnsi="Arial" w:cs="Arial"/>
+          <w:b/>
+          <w:bCs/>
+          <w:i/>
+          <w:iCs/>
+          <w:sz w:val="24"/>
+          <w:szCs w:val="24"/>
+        </w:rPr>
+        <w:t>Chess Stack Exchange</w:t>
+      </w:r>
+    </w:p>
+    <w:p>
+      <w:pPr>
+        <w:rPr>
+          <w:rFonts w:ascii="Arial" w:hAnsi="Arial" w:cs="Arial"/>
+        </w:rPr>
+      </w:pPr>
+      <w:hyperlink r:id="rId15" w:history="1">
+        <w:r>
+          <w:rPr>
+            <w:rStyle w:val="Hyperlink"/>
+            <w:rFonts w:ascii="Arial" w:hAnsi="Arial" w:cs="Arial"/>
+            <w:sz w:val="24"/>
+            <w:szCs w:val="24"/>
+          </w:rPr>
+          <w:t>https://chess.stackexchange.com/questions/13522/is-chess-a-solved-game</w:t>
+        </w:r>
+      </w:hyperlink>
+    </w:p>
+    <w:p>
+      <w:pPr>
+        <w:rPr>
+          <w:rFonts w:ascii="Arial" w:hAnsi="Arial" w:cs="Arial"/>
+          <w:sz w:val="24"/>
+          <w:szCs w:val="24"/>
+        </w:rPr>
+      </w:pPr>
+      <w:r>
+        <w:rPr>
+          <w:rFonts w:ascii="Arial" w:hAnsi="Arial" w:cs="Arial"/>
+          <w:sz w:val="24"/>
+          <w:szCs w:val="24"/>
+        </w:rPr>
+        <w:t xml:space="preserve">This </w:t>
+      </w:r>
+      <w:r>
+        <w:rPr>
+          <w:rFonts w:ascii="Arial" w:hAnsi="Arial" w:cs="Arial"/>
+          <w:sz w:val="24"/>
+          <w:szCs w:val="24"/>
+        </w:rPr>
+        <w:t>forum post</w:t>
+      </w:r>
+      <w:r>
+        <w:rPr>
+          <w:rFonts w:ascii="Arial" w:hAnsi="Arial" w:cs="Arial"/>
+          <w:sz w:val="24"/>
+          <w:szCs w:val="24"/>
+        </w:rPr>
+        <w:t xml:space="preserve"> was </w:t>
+      </w:r>
+      <w:r>
+        <w:rPr>
+          <w:rFonts w:ascii="Arial" w:hAnsi="Arial" w:cs="Arial"/>
+          <w:sz w:val="24"/>
+          <w:szCs w:val="24"/>
+        </w:rPr>
+        <w:t>interesting as it gave insight into different answers as to whether Chess is a solved game or not</w:t>
+      </w:r>
+      <w:r>
+        <w:rPr>
+          <w:rFonts w:ascii="Arial" w:hAnsi="Arial" w:cs="Arial"/>
+          <w:sz w:val="24"/>
+          <w:szCs w:val="24"/>
+        </w:rPr>
+        <w:t>. This helped to conclude</w:t>
+      </w:r>
+      <w:r>
+        <w:rPr>
+          <w:rFonts w:ascii="Arial" w:hAnsi="Arial" w:cs="Arial"/>
+          <w:sz w:val="24"/>
+          <w:szCs w:val="24"/>
+        </w:rPr>
+        <w:t>, based on the extreme number of possible moves in the game,</w:t>
+      </w:r>
+      <w:r>
+        <w:rPr>
+          <w:rFonts w:ascii="Arial" w:hAnsi="Arial" w:cs="Arial"/>
+          <w:sz w:val="24"/>
+          <w:szCs w:val="24"/>
+        </w:rPr>
+        <w:t xml:space="preserve"> that it would be difficult to “solve” Chess</w:t>
+      </w:r>
+      <w:r>
+        <w:rPr>
+          <w:rFonts w:ascii="Arial" w:hAnsi="Arial" w:cs="Arial"/>
+          <w:sz w:val="24"/>
+          <w:szCs w:val="24"/>
+        </w:rPr>
+        <w:t xml:space="preserve"> </w:t>
+      </w:r>
+      <w:r>
+        <w:rPr>
+          <w:rFonts w:ascii="Arial" w:hAnsi="Arial" w:cs="Arial"/>
+          <w:sz w:val="24"/>
+          <w:szCs w:val="24"/>
+        </w:rPr>
+        <w:t>unless we had a breakthrough in Quantum computing which would be needed to even attempt to solve the game.</w:t>
+      </w:r>
+    </w:p>
+    <w:p>
+      <w:pPr>
+        <w:rPr>
+          <w:rFonts w:ascii="Arial" w:hAnsi="Arial" w:cs="Arial"/>
+          <w:sz w:val="24"/>
+          <w:szCs w:val="24"/>
+        </w:rPr>
+      </w:pPr>
+    </w:p>
+    <w:p>
+      <w:pPr>
+        <w:pStyle w:val="ListParagraph"/>
+        <w:numPr>
+          <w:ilvl w:val="0"/>
+          <w:numId w:val="7"/>
+        </w:numPr>
+        <w:rPr>
+          <w:rFonts w:ascii="Arial" w:hAnsi="Arial" w:cs="Arial"/>
+          <w:b/>
+          <w:bCs/>
+          <w:i/>
+          <w:iCs/>
+          <w:sz w:val="24"/>
+          <w:szCs w:val="24"/>
+        </w:rPr>
+      </w:pPr>
+      <w:r>
+        <w:rPr>
+          <w:rFonts w:ascii="Arial" w:hAnsi="Arial" w:cs="Arial"/>
+          <w:b/>
+          <w:bCs/>
+          <w:i/>
+          <w:iCs/>
+          <w:sz w:val="24"/>
+          <w:szCs w:val="24"/>
+        </w:rPr>
+        <w:t xml:space="preserve">“Chess Facts” – </w:t>
+      </w:r>
+      <w:proofErr w:type="spellStart"/>
+      <w:r>
+        <w:rPr>
+          <w:rFonts w:ascii="Arial" w:hAnsi="Arial" w:cs="Arial"/>
+          <w:b/>
+          <w:bCs/>
+          <w:i/>
+          <w:iCs/>
+          <w:sz w:val="24"/>
+          <w:szCs w:val="24"/>
+        </w:rPr>
+        <w:t>OhFact</w:t>
+      </w:r>
+      <w:proofErr w:type="spellEnd"/>
+      <w:r>
+        <w:rPr>
+          <w:rFonts w:ascii="Arial" w:hAnsi="Arial" w:cs="Arial"/>
+          <w:b/>
+          <w:bCs/>
+          <w:i/>
+          <w:iCs/>
+          <w:sz w:val="24"/>
+          <w:szCs w:val="24"/>
+        </w:rPr>
+        <w:t>!</w:t>
+      </w:r>
+    </w:p>
+    <w:p>
+      <w:pPr>
+        <w:rPr>
+          <w:rStyle w:val="Hyperlink"/>
+          <w:rFonts w:ascii="Arial" w:hAnsi="Arial" w:cs="Arial"/>
+          <w:sz w:val="24"/>
+          <w:szCs w:val="24"/>
+          <w:u w:val="none"/>
+        </w:rPr>
+      </w:pPr>
+      <w:hyperlink r:id="rId16" w:history="1">
         <w:r>
           <w:rPr>
             <w:rStyle w:val="Hyperlink"/>
@@ -2710,7 +5106,80 @@
           <w:szCs w:val="24"/>
         </w:rPr>
       </w:pPr>
-      <w:hyperlink r:id="rId12" w:history="1">
+      <w:r>
+        <w:rPr>
+          <w:rStyle w:val="Hyperlink"/>
+          <w:rFonts w:ascii="Arial" w:hAnsi="Arial" w:cs="Arial"/>
+          <w:color w:val="auto"/>
+          <w:sz w:val="24"/>
+          <w:szCs w:val="24"/>
+          <w:u w:val="none"/>
+        </w:rPr>
+        <w:t>See reference 8.</w:t>
+      </w:r>
+    </w:p>
+    <w:p>
+      <w:pPr>
+        <w:rPr>
+          <w:rFonts w:ascii="Arial" w:hAnsi="Arial" w:cs="Arial"/>
+          <w:sz w:val="24"/>
+          <w:szCs w:val="24"/>
+        </w:rPr>
+      </w:pPr>
+    </w:p>
+    <w:p>
+      <w:pPr>
+        <w:pStyle w:val="ListParagraph"/>
+        <w:numPr>
+          <w:ilvl w:val="0"/>
+          <w:numId w:val="7"/>
+        </w:numPr>
+        <w:rPr>
+          <w:rFonts w:ascii="Arial" w:hAnsi="Arial" w:cs="Arial"/>
+          <w:b/>
+          <w:bCs/>
+          <w:i/>
+          <w:iCs/>
+          <w:sz w:val="24"/>
+          <w:szCs w:val="24"/>
+        </w:rPr>
+      </w:pPr>
+      <w:r>
+        <w:rPr>
+          <w:rFonts w:ascii="Arial" w:hAnsi="Arial" w:cs="Arial"/>
+          <w:b/>
+          <w:bCs/>
+          <w:i/>
+          <w:iCs/>
+          <w:sz w:val="24"/>
+          <w:szCs w:val="24"/>
+        </w:rPr>
+        <w:t xml:space="preserve">“40 Facts About Chess Most People Don’t Know” - </w:t>
+      </w:r>
+      <w:proofErr w:type="spellStart"/>
+      <w:r>
+        <w:rPr>
+          <w:rFonts w:ascii="Arial" w:hAnsi="Arial" w:cs="Arial"/>
+          <w:b/>
+          <w:bCs/>
+          <w:i/>
+          <w:iCs/>
+          <w:sz w:val="24"/>
+          <w:szCs w:val="24"/>
+        </w:rPr>
+        <w:t>TheChessWorld</w:t>
+      </w:r>
+      <w:proofErr w:type="spellEnd"/>
+    </w:p>
+    <w:p>
+      <w:pPr>
+        <w:rPr>
+          <w:rFonts w:ascii="Arial" w:hAnsi="Arial" w:cs="Arial"/>
+          <w:sz w:val="24"/>
+          <w:szCs w:val="24"/>
+        </w:rPr>
+      </w:pPr>
+      <w:hyperlink r:id="rId17" w:history="1">
         <w:r>
           <w:rPr>
             <w:rStyle w:val="Hyperlink"/>
@@ -2736,7 +5205,15 @@
           <w:sz w:val="24"/>
           <w:szCs w:val="24"/>
         </w:rPr>
-        <w:t xml:space="preserve">These two websites provided an interesting insight into facts about chess </w:t>
+        <w:t>Resources 7 and 8</w:t>
+      </w:r>
+      <w:r>
+        <w:rPr>
+          <w:rFonts w:ascii="Arial" w:hAnsi="Arial" w:cs="Arial"/>
+          <w:sz w:val="24"/>
+          <w:szCs w:val="24"/>
+        </w:rPr>
+        <w:t xml:space="preserve"> provided an interesting insight into facts about chess </w:t>
       </w:r>
       <w:r>
         <w:rPr>
@@ -2778,38 +5255,35 @@
         </w:rPr>
         <w:t>.</w:t>
       </w:r>
-      <w:r>
-        <w:rPr>
-          <w:rFonts w:ascii="Arial" w:hAnsi="Arial" w:cs="Arial"/>
-          <w:sz w:val="24"/>
-          <w:szCs w:val="24"/>
-        </w:rPr>
-        <w:br/>
-      </w:r>
-      <w:r>
-        <w:rPr>
-          <w:rFonts w:ascii="Arial" w:hAnsi="Arial" w:cs="Arial"/>
-          <w:sz w:val="24"/>
-          <w:szCs w:val="24"/>
-        </w:rPr>
-        <w:br/>
-      </w:r>
-      <w:r>
-        <w:rPr>
-          <w:rFonts w:ascii="Arial" w:hAnsi="Arial" w:cs="Arial"/>
-          <w:sz w:val="24"/>
-          <w:szCs w:val="24"/>
-        </w:rPr>
-        <w:br/>
-      </w:r>
-      <w:r>
+    </w:p>
+    <w:p>
+      <w:pPr>
+        <w:pStyle w:val="ListParagraph"/>
+        <w:numPr>
+          <w:ilvl w:val="0"/>
+          <w:numId w:val="7"/>
+        </w:numPr>
         <w:rPr>
           <w:rFonts w:ascii="Arial" w:hAnsi="Arial" w:cs="Arial"/>
           <w:b/>
           <w:bCs/>
-          <w:sz w:val="24"/>
-          <w:szCs w:val="24"/>
-        </w:rPr>
+          <w:i/>
+          <w:iCs/>
+          <w:sz w:val="24"/>
+          <w:szCs w:val="24"/>
+        </w:rPr>
+      </w:pPr>
+      <w:r>
+        <w:rPr>
+          <w:rFonts w:ascii="Arial" w:hAnsi="Arial" w:cs="Arial"/>
+          <w:b/>
+          <w:bCs/>
+          <w:i/>
+          <w:iCs/>
+          <w:sz w:val="24"/>
+          <w:szCs w:val="24"/>
+        </w:rPr>
+        <w:lastRenderedPageBreak/>
         <w:t>Chess Setup and Rules</w:t>
       </w:r>
     </w:p>
@@ -2821,7 +5295,7 @@
           <w:szCs w:val="24"/>
         </w:rPr>
       </w:pPr>
-      <w:hyperlink r:id="rId13" w:history="1">
+      <w:hyperlink r:id="rId18" w:history="1">
         <w:r>
           <w:rPr>
             <w:rStyle w:val="Hyperlink"/>
@@ -2914,6 +5388,200 @@
           <w:szCs w:val="24"/>
         </w:rPr>
         <w:t>.</w:t>
+      </w:r>
+    </w:p>
+    <w:p>
+      <w:pPr>
+        <w:rPr>
+          <w:rFonts w:ascii="Arial" w:hAnsi="Arial" w:cs="Arial"/>
+          <w:sz w:val="24"/>
+          <w:szCs w:val="24"/>
+        </w:rPr>
+      </w:pPr>
+    </w:p>
+    <w:p>
+      <w:pPr>
+        <w:pStyle w:val="ListParagraph"/>
+        <w:numPr>
+          <w:ilvl w:val="0"/>
+          <w:numId w:val="7"/>
+        </w:numPr>
+        <w:ind w:left="709" w:hanging="425"/>
+        <w:rPr>
+          <w:rFonts w:ascii="Arial" w:hAnsi="Arial" w:cs="Arial"/>
+          <w:b/>
+          <w:bCs/>
+          <w:i/>
+          <w:iCs/>
+          <w:sz w:val="24"/>
+          <w:szCs w:val="24"/>
+        </w:rPr>
+      </w:pPr>
+      <w:r>
+        <w:rPr>
+          <w:rFonts w:ascii="Arial" w:hAnsi="Arial" w:cs="Arial"/>
+          <w:b/>
+          <w:bCs/>
+          <w:i/>
+          <w:iCs/>
+          <w:sz w:val="24"/>
+          <w:szCs w:val="24"/>
+        </w:rPr>
+        <w:t>Rules of Chess – Check</w:t>
+      </w:r>
+    </w:p>
+    <w:p>
+      <w:pPr>
+        <w:rPr>
+          <w:rFonts w:ascii="Arial" w:hAnsi="Arial" w:cs="Arial"/>
+        </w:rPr>
+      </w:pPr>
+      <w:hyperlink r:id="rId19" w:anchor="Check" w:history="1">
+        <w:r>
+          <w:rPr>
+            <w:rStyle w:val="Hyperlink"/>
+            <w:rFonts w:ascii="Arial" w:hAnsi="Arial" w:cs="Arial"/>
+            <w:sz w:val="24"/>
+            <w:szCs w:val="24"/>
+          </w:rPr>
+          <w:t>https://en.wikipedia.org/wiki/Rules_of_chess#Check</w:t>
+        </w:r>
+      </w:hyperlink>
+    </w:p>
+    <w:p>
+      <w:pPr>
+        <w:rPr>
+          <w:rFonts w:ascii="Arial" w:hAnsi="Arial" w:cs="Arial"/>
+          <w:sz w:val="24"/>
+          <w:szCs w:val="24"/>
+        </w:rPr>
+      </w:pPr>
+      <w:r>
+        <w:rPr>
+          <w:rFonts w:ascii="Arial" w:hAnsi="Arial" w:cs="Arial"/>
+          <w:sz w:val="24"/>
+          <w:szCs w:val="24"/>
+        </w:rPr>
+        <w:t>This resource helped to determine situations when a king is in check, and when a king is checkmated. This will be helpful when programming my king class.</w:t>
+      </w:r>
+    </w:p>
+    <w:p>
+      <w:pPr>
+        <w:rPr>
+          <w:rFonts w:ascii="Arial" w:hAnsi="Arial" w:cs="Arial"/>
+          <w:sz w:val="24"/>
+          <w:szCs w:val="24"/>
+        </w:rPr>
+      </w:pPr>
+    </w:p>
+    <w:p>
+      <w:pPr>
+        <w:pStyle w:val="ListParagraph"/>
+        <w:numPr>
+          <w:ilvl w:val="0"/>
+          <w:numId w:val="7"/>
+        </w:numPr>
+        <w:ind w:left="709" w:hanging="425"/>
+        <w:rPr>
+          <w:rFonts w:ascii="Arial" w:hAnsi="Arial" w:cs="Arial"/>
+          <w:b/>
+          <w:bCs/>
+          <w:i/>
+          <w:iCs/>
+          <w:sz w:val="24"/>
+          <w:szCs w:val="24"/>
+        </w:rPr>
+      </w:pPr>
+      <w:r>
+        <w:rPr>
+          <w:rFonts w:ascii="Arial" w:hAnsi="Arial" w:cs="Arial"/>
+          <w:b/>
+          <w:bCs/>
+          <w:i/>
+          <w:iCs/>
+          <w:sz w:val="24"/>
+          <w:szCs w:val="24"/>
+        </w:rPr>
+        <w:t>Rules of Chess – End of the Game</w:t>
+      </w:r>
+    </w:p>
+    <w:p>
+      <w:pPr>
+        <w:rPr>
+          <w:rFonts w:ascii="Arial" w:hAnsi="Arial" w:cs="Arial"/>
+          <w:sz w:val="24"/>
+          <w:szCs w:val="24"/>
+        </w:rPr>
+      </w:pPr>
+      <w:hyperlink r:id="rId20" w:anchor="End_of_the_game" w:history="1">
+        <w:r>
+          <w:rPr>
+            <w:rStyle w:val="Hyperlink"/>
+            <w:rFonts w:ascii="Arial" w:hAnsi="Arial" w:cs="Arial"/>
+            <w:sz w:val="24"/>
+            <w:szCs w:val="24"/>
+          </w:rPr>
+          <w:t>https://en.wikipedia.org/wiki/Rules_of_chess#End_of_the_game</w:t>
+        </w:r>
+      </w:hyperlink>
+    </w:p>
+    <w:p>
+      <w:pPr>
+        <w:rPr>
+          <w:rFonts w:ascii="Arial" w:hAnsi="Arial" w:cs="Arial"/>
+          <w:sz w:val="24"/>
+          <w:szCs w:val="24"/>
+        </w:rPr>
+      </w:pPr>
+      <w:r>
+        <w:rPr>
+          <w:rFonts w:ascii="Arial" w:hAnsi="Arial" w:cs="Arial"/>
+          <w:sz w:val="24"/>
+          <w:szCs w:val="24"/>
+        </w:rPr>
+        <w:t>This final reference included different circumstances when the game has ended or could end. Whilst I knew about checkmate and stalemate situations, by researching the circumstances on the link above</w:t>
+      </w:r>
+      <w:r>
+        <w:rPr>
+          <w:rFonts w:ascii="Arial" w:hAnsi="Arial" w:cs="Arial"/>
+          <w:sz w:val="24"/>
+          <w:szCs w:val="24"/>
+        </w:rPr>
+        <w:t xml:space="preserve"> </w:t>
+      </w:r>
+      <w:r>
+        <w:rPr>
+          <w:rFonts w:ascii="Arial" w:hAnsi="Arial" w:cs="Arial"/>
+          <w:sz w:val="24"/>
+          <w:szCs w:val="24"/>
+        </w:rPr>
+        <w:t xml:space="preserve">I have learnt about time control and resignation as two other ways the game can </w:t>
+      </w:r>
+      <w:r>
+        <w:rPr>
+          <w:rFonts w:ascii="Arial" w:hAnsi="Arial" w:cs="Arial"/>
+          <w:sz w:val="24"/>
+          <w:szCs w:val="24"/>
+        </w:rPr>
+        <w:t>end, and</w:t>
+      </w:r>
+      <w:r>
+        <w:rPr>
+          <w:rFonts w:ascii="Arial" w:hAnsi="Arial" w:cs="Arial"/>
+          <w:sz w:val="24"/>
+          <w:szCs w:val="24"/>
+        </w:rPr>
+        <w:t xml:space="preserve"> can now program these into the g</w:t>
+      </w:r>
+      <w:bookmarkStart w:id="1" w:name="_GoBack"/>
+      <w:bookmarkEnd w:id="1"/>
+      <w:r>
+        <w:rPr>
+          <w:rFonts w:ascii="Arial" w:hAnsi="Arial" w:cs="Arial"/>
+          <w:sz w:val="24"/>
+          <w:szCs w:val="24"/>
+        </w:rPr>
+        <w:t>ame.</w:t>
       </w:r>
     </w:p>
     <w:p>
@@ -2940,29 +5608,29 @@
   <w:abstractNum w:abstractNumId="0" w15:restartNumberingAfterBreak="0">
     <w:nsid w:val="04316D1F"/>
     <w:multiLevelType w:val="hybridMultilevel"/>
-    <w:tmpl w:val="5A12D716"/>
-    <w:lvl w:ilvl="0" w:tplc="D4D0B08C">
+    <w:tmpl w:val="D2269BE4"/>
+    <w:lvl w:ilvl="0" w:tplc="08090001">
       <w:start w:val="1"/>
       <w:numFmt w:val="bullet"/>
-      <w:lvlText w:val="-"/>
+      <w:lvlText w:val=""/>
       <w:lvlJc w:val="left"/>
       <w:pPr>
         <w:ind w:left="720" w:hanging="360"/>
       </w:pPr>
       <w:rPr>
-        <w:rFonts w:ascii="Arial" w:eastAsiaTheme="minorHAnsi" w:hAnsi="Arial" w:cs="Arial" w:hint="default"/>
+        <w:rFonts w:ascii="Symbol" w:hAnsi="Symbol" w:hint="default"/>
       </w:rPr>
     </w:lvl>
-    <w:lvl w:ilvl="1" w:tplc="08090003" w:tentative="1">
+    <w:lvl w:ilvl="1" w:tplc="08090001">
       <w:start w:val="1"/>
       <w:numFmt w:val="bullet"/>
-      <w:lvlText w:val="o"/>
+      <w:lvlText w:val=""/>
       <w:lvlJc w:val="left"/>
       <w:pPr>
         <w:ind w:left="1440" w:hanging="360"/>
       </w:pPr>
       <w:rPr>
-        <w:rFonts w:ascii="Courier New" w:hAnsi="Courier New" w:cs="Courier New" w:hint="default"/>
+        <w:rFonts w:ascii="Symbol" w:hAnsi="Symbol" w:hint="default"/>
       </w:rPr>
     </w:lvl>
     <w:lvl w:ilvl="2" w:tplc="08090005" w:tentative="1">
@@ -3453,6 +6121,97 @@
     </w:lvl>
   </w:abstractNum>
   <w:abstractNum w:abstractNumId="5" w15:restartNumberingAfterBreak="0">
+    <w:nsid w:val="469865AA"/>
+    <w:multiLevelType w:val="hybridMultilevel"/>
+    <w:tmpl w:val="84E6E6EC"/>
+    <w:lvl w:ilvl="0" w:tplc="78E08454">
+      <w:start w:val="1"/>
+      <w:numFmt w:val="decimal"/>
+      <w:lvlText w:val="%1."/>
+      <w:lvlJc w:val="left"/>
+      <w:pPr>
+        <w:ind w:left="720" w:hanging="360"/>
+      </w:pPr>
+      <w:rPr>
+        <w:rFonts w:hint="default"/>
+        <w:sz w:val="24"/>
+        <w:szCs w:val="24"/>
+      </w:rPr>
+    </w:lvl>
+    <w:lvl w:ilvl="1" w:tplc="08090019" w:tentative="1">
+      <w:start w:val="1"/>
+      <w:numFmt w:val="lowerLetter"/>
+      <w:lvlText w:val="%2."/>
+      <w:lvlJc w:val="left"/>
+      <w:pPr>
+        <w:ind w:left="1440" w:hanging="360"/>
+      </w:pPr>
+    </w:lvl>
+    <w:lvl w:ilvl="2" w:tplc="0809001B" w:tentative="1">
+      <w:start w:val="1"/>
+      <w:numFmt w:val="lowerRoman"/>
+      <w:lvlText w:val="%3."/>
+      <w:lvlJc w:val="right"/>
+      <w:pPr>
+        <w:ind w:left="2160" w:hanging="180"/>
+      </w:pPr>
+    </w:lvl>
+    <w:lvl w:ilvl="3" w:tplc="0809000F" w:tentative="1">
+      <w:start w:val="1"/>
+      <w:numFmt w:val="decimal"/>
+      <w:lvlText w:val="%4."/>
+      <w:lvlJc w:val="left"/>
+      <w:pPr>
+        <w:ind w:left="2880" w:hanging="360"/>
+      </w:pPr>
+    </w:lvl>
+    <w:lvl w:ilvl="4" w:tplc="08090019" w:tentative="1">
+      <w:start w:val="1"/>
+      <w:numFmt w:val="lowerLetter"/>
+      <w:lvlText w:val="%5."/>
+      <w:lvlJc w:val="left"/>
+      <w:pPr>
+        <w:ind w:left="3600" w:hanging="360"/>
+      </w:pPr>
+    </w:lvl>
+    <w:lvl w:ilvl="5" w:tplc="0809001B" w:tentative="1">
+      <w:start w:val="1"/>
+      <w:numFmt w:val="lowerRoman"/>
+      <w:lvlText w:val="%6."/>
+      <w:lvlJc w:val="right"/>
+      <w:pPr>
+        <w:ind w:left="4320" w:hanging="180"/>
+      </w:pPr>
+    </w:lvl>
+    <w:lvl w:ilvl="6" w:tplc="0809000F" w:tentative="1">
+      <w:start w:val="1"/>
+      <w:numFmt w:val="decimal"/>
+      <w:lvlText w:val="%7."/>
+      <w:lvlJc w:val="left"/>
+      <w:pPr>
+        <w:ind w:left="5040" w:hanging="360"/>
+      </w:pPr>
+    </w:lvl>
+    <w:lvl w:ilvl="7" w:tplc="08090019" w:tentative="1">
+      <w:start w:val="1"/>
+      <w:numFmt w:val="lowerLetter"/>
+      <w:lvlText w:val="%8."/>
+      <w:lvlJc w:val="left"/>
+      <w:pPr>
+        <w:ind w:left="5760" w:hanging="360"/>
+      </w:pPr>
+    </w:lvl>
+    <w:lvl w:ilvl="8" w:tplc="0809001B" w:tentative="1">
+      <w:start w:val="1"/>
+      <w:numFmt w:val="lowerRoman"/>
+      <w:lvlText w:val="%9."/>
+      <w:lvlJc w:val="right"/>
+      <w:pPr>
+        <w:ind w:left="6480" w:hanging="180"/>
+      </w:pPr>
+    </w:lvl>
+  </w:abstractNum>
+  <w:abstractNum w:abstractNumId="6" w15:restartNumberingAfterBreak="0">
     <w:nsid w:val="62674917"/>
     <w:multiLevelType w:val="hybridMultilevel"/>
     <w:tmpl w:val="5E36DC78"/>
@@ -3565,11 +6324,100 @@
       </w:rPr>
     </w:lvl>
   </w:abstractNum>
+  <w:abstractNum w:abstractNumId="7" w15:restartNumberingAfterBreak="0">
+    <w:nsid w:val="71BD3C27"/>
+    <w:multiLevelType w:val="hybridMultilevel"/>
+    <w:tmpl w:val="2AB4BEEE"/>
+    <w:lvl w:ilvl="0" w:tplc="08090011">
+      <w:start w:val="1"/>
+      <w:numFmt w:val="decimal"/>
+      <w:lvlText w:val="%1)"/>
+      <w:lvlJc w:val="left"/>
+      <w:pPr>
+        <w:ind w:left="720" w:hanging="360"/>
+      </w:pPr>
+      <w:rPr>
+        <w:rFonts w:hint="default"/>
+      </w:rPr>
+    </w:lvl>
+    <w:lvl w:ilvl="1" w:tplc="08090019" w:tentative="1">
+      <w:start w:val="1"/>
+      <w:numFmt w:val="lowerLetter"/>
+      <w:lvlText w:val="%2."/>
+      <w:lvlJc w:val="left"/>
+      <w:pPr>
+        <w:ind w:left="1440" w:hanging="360"/>
+      </w:pPr>
+    </w:lvl>
+    <w:lvl w:ilvl="2" w:tplc="0809001B" w:tentative="1">
+      <w:start w:val="1"/>
+      <w:numFmt w:val="lowerRoman"/>
+      <w:lvlText w:val="%3."/>
+      <w:lvlJc w:val="right"/>
+      <w:pPr>
+        <w:ind w:left="2160" w:hanging="180"/>
+      </w:pPr>
+    </w:lvl>
+    <w:lvl w:ilvl="3" w:tplc="0809000F" w:tentative="1">
+      <w:start w:val="1"/>
+      <w:numFmt w:val="decimal"/>
+      <w:lvlText w:val="%4."/>
+      <w:lvlJc w:val="left"/>
+      <w:pPr>
+        <w:ind w:left="2880" w:hanging="360"/>
+      </w:pPr>
+    </w:lvl>
+    <w:lvl w:ilvl="4" w:tplc="08090019" w:tentative="1">
+      <w:start w:val="1"/>
+      <w:numFmt w:val="lowerLetter"/>
+      <w:lvlText w:val="%5."/>
+      <w:lvlJc w:val="left"/>
+      <w:pPr>
+        <w:ind w:left="3600" w:hanging="360"/>
+      </w:pPr>
+    </w:lvl>
+    <w:lvl w:ilvl="5" w:tplc="0809001B" w:tentative="1">
+      <w:start w:val="1"/>
+      <w:numFmt w:val="lowerRoman"/>
+      <w:lvlText w:val="%6."/>
+      <w:lvlJc w:val="right"/>
+      <w:pPr>
+        <w:ind w:left="4320" w:hanging="180"/>
+      </w:pPr>
+    </w:lvl>
+    <w:lvl w:ilvl="6" w:tplc="0809000F" w:tentative="1">
+      <w:start w:val="1"/>
+      <w:numFmt w:val="decimal"/>
+      <w:lvlText w:val="%7."/>
+      <w:lvlJc w:val="left"/>
+      <w:pPr>
+        <w:ind w:left="5040" w:hanging="360"/>
+      </w:pPr>
+    </w:lvl>
+    <w:lvl w:ilvl="7" w:tplc="08090019" w:tentative="1">
+      <w:start w:val="1"/>
+      <w:numFmt w:val="lowerLetter"/>
+      <w:lvlText w:val="%8."/>
+      <w:lvlJc w:val="left"/>
+      <w:pPr>
+        <w:ind w:left="5760" w:hanging="360"/>
+      </w:pPr>
+    </w:lvl>
+    <w:lvl w:ilvl="8" w:tplc="0809001B" w:tentative="1">
+      <w:start w:val="1"/>
+      <w:numFmt w:val="lowerRoman"/>
+      <w:lvlText w:val="%9."/>
+      <w:lvlJc w:val="right"/>
+      <w:pPr>
+        <w:ind w:left="6480" w:hanging="180"/>
+      </w:pPr>
+    </w:lvl>
+  </w:abstractNum>
   <w:num w:numId="1">
     <w:abstractNumId w:val="1"/>
   </w:num>
   <w:num w:numId="2">
-    <w:abstractNumId w:val="5"/>
+    <w:abstractNumId w:val="6"/>
   </w:num>
   <w:num w:numId="3">
     <w:abstractNumId w:val="2"/>
@@ -3582,6 +6430,12 @@
   </w:num>
   <w:num w:numId="6">
     <w:abstractNumId w:val="0"/>
+  </w:num>
+  <w:num w:numId="7">
+    <w:abstractNumId w:val="5"/>
+  </w:num>
+  <w:num w:numId="8">
+    <w:abstractNumId w:val="7"/>
   </w:num>
 </w:numbering>
 </file>
@@ -3603,7 +6457,7 @@
       </w:pPr>
     </w:pPrDefault>
   </w:docDefaults>
-  <w:latentStyles w:defLockedState="0" w:defUIPriority="99" w:defSemiHidden="0" w:defUnhideWhenUsed="0" w:defQFormat="0" w:count="377">
+  <w:latentStyles w:defLockedState="0" w:defUIPriority="99" w:defSemiHidden="0" w:defUnhideWhenUsed="0" w:defQFormat="0" w:count="376">
     <w:lsdException w:name="Normal" w:uiPriority="0" w:qFormat="1"/>
     <w:lsdException w:name="heading 1" w:uiPriority="9" w:qFormat="1"/>
     <w:lsdException w:name="heading 2" w:semiHidden="1" w:uiPriority="9" w:unhideWhenUsed="1" w:qFormat="1"/>
@@ -3980,7 +6834,6 @@
     <w:lsdException w:name="Hashtag" w:semiHidden="1" w:unhideWhenUsed="1"/>
     <w:lsdException w:name="Unresolved Mention" w:semiHidden="1" w:unhideWhenUsed="1"/>
     <w:lsdException w:name="Smart Link" w:semiHidden="1" w:unhideWhenUsed="1"/>
-    <w:lsdException w:name="Smart Link Error" w:semiHidden="1" w:unhideWhenUsed="1"/>
   </w:latentStyles>
   <w:style w:type="paragraph" w:default="1" w:styleId="Normal">
     <w:name w:val="Normal"/>
@@ -4143,6 +6996,18 @@
     <w:rPr>
       <w:color w:val="605E5C"/>
       <w:shd w:val="clear" w:color="auto" w:fill="E1DFDD"/>
+    </w:rPr>
+  </w:style>
+  <w:style w:type="character" w:styleId="FollowedHyperlink">
+    <w:name w:val="FollowedHyperlink"/>
+    <w:basedOn w:val="DefaultParagraphFont"/>
+    <w:uiPriority w:val="99"/>
+    <w:semiHidden/>
+    <w:unhideWhenUsed/>
+    <w:rsid w:val="004C29B4"/>
+    <w:rPr>
+      <w:color w:val="954F72" w:themeColor="followedHyperlink"/>
+      <w:u w:val="single"/>
     </w:rPr>
   </w:style>
 </w:styles>
@@ -4448,7 +7313,7 @@
 </file>
 
 <file path=customXml/itemProps1.xml><?xml version="1.0" encoding="utf-8"?>
-<ds:datastoreItem xmlns:ds="http://schemas.openxmlformats.org/officeDocument/2006/customXml" ds:itemID="{8D6CE473-0507-45F0-827A-582B04E1C5FC}">
+<ds:datastoreItem xmlns:ds="http://schemas.openxmlformats.org/officeDocument/2006/customXml" ds:itemID="{B1DD01A9-95B2-43EE-A18B-9AA76618986B}">
   <ds:schemaRefs>
     <ds:schemaRef ds:uri="http://schemas.openxmlformats.org/officeDocument/2006/bibliography"/>
   </ds:schemaRefs>

</xml_diff>